<commit_message>
Verificar Trocar compra do 16 e 17
</commit_message>
<xml_diff>
--- a/Artefatos/18. Descrição dos Processos de Negócio.docx
+++ b/Artefatos/18. Descrição dos Processos de Negócio.docx
@@ -6,6 +6,18 @@
       <w:pPr>
         <w:rPr>
           <w:rFonts w:ascii="Arial" w:hAnsi="Arial" w:cs="Arial"/>
+          <w:b/>
+          <w:sz w:val="24"/>
+          <w:szCs w:val="24"/>
+        </w:rPr>
+      </w:pPr>
+    </w:p>
+    <w:p>
+      <w:pPr>
+        <w:rPr>
+          <w:rFonts w:ascii="Arial" w:hAnsi="Arial" w:cs="Arial"/>
+          <w:sz w:val="24"/>
+          <w:szCs w:val="24"/>
         </w:rPr>
       </w:pPr>
       <w:r>
@@ -29,8 +41,18 @@
       <w:r>
         <w:rPr>
           <w:rFonts w:ascii="Arial" w:hAnsi="Arial" w:cs="Arial"/>
-        </w:rPr>
-        <w:t>Registrar compra</w:t>
+          <w:sz w:val="24"/>
+          <w:szCs w:val="24"/>
+        </w:rPr>
+        <w:t>Conferir m</w:t>
+      </w:r>
+      <w:r>
+        <w:rPr>
+          <w:rFonts w:ascii="Arial" w:hAnsi="Arial" w:cs="Arial"/>
+          <w:sz w:val="24"/>
+          <w:szCs w:val="24"/>
+        </w:rPr>
+        <w:t>ercadoria</w:t>
       </w:r>
     </w:p>
     <w:p>
@@ -65,7 +87,7 @@
           <w:sz w:val="24"/>
           <w:szCs w:val="24"/>
         </w:rPr>
-        <w:t>Cliente solicita produto</w:t>
+        <w:t>Receber mercadoria</w:t>
       </w:r>
     </w:p>
     <w:p>
@@ -100,7 +122,7 @@
           <w:sz w:val="24"/>
           <w:szCs w:val="24"/>
         </w:rPr>
-        <w:t>Cliente</w:t>
+        <w:t>Almoxarifado</w:t>
       </w:r>
     </w:p>
     <w:p>
@@ -108,23 +130,21 @@
         <w:pStyle w:val="PargrafodaLista"/>
         <w:numPr>
           <w:ilvl w:val="0"/>
-          <w:numId w:val="2"/>
+          <w:numId w:val="16"/>
         </w:numPr>
         <w:rPr>
           <w:rFonts w:ascii="Arial" w:hAnsi="Arial" w:cs="Arial"/>
-          <w:b/>
-          <w:sz w:val="24"/>
-          <w:szCs w:val="24"/>
-        </w:rPr>
-      </w:pPr>
-      <w:r>
-        <w:rPr>
-          <w:rFonts w:ascii="Arial" w:hAnsi="Arial" w:cs="Arial"/>
-          <w:b/>
-          <w:sz w:val="24"/>
-          <w:szCs w:val="24"/>
-        </w:rPr>
-        <w:t>Ao entrar no site cliente visualiza produtos</w:t>
+          <w:sz w:val="24"/>
+          <w:szCs w:val="24"/>
+        </w:rPr>
+      </w:pPr>
+      <w:r>
+        <w:rPr>
+          <w:rFonts w:ascii="Arial" w:hAnsi="Arial" w:cs="Arial"/>
+          <w:sz w:val="24"/>
+          <w:szCs w:val="24"/>
+        </w:rPr>
+        <w:t>Fornecedor faz entrega das mercadorias</w:t>
       </w:r>
     </w:p>
     <w:p>
@@ -132,142 +152,21 @@
         <w:pStyle w:val="PargrafodaLista"/>
         <w:numPr>
           <w:ilvl w:val="0"/>
-          <w:numId w:val="2"/>
+          <w:numId w:val="16"/>
         </w:numPr>
         <w:rPr>
           <w:rFonts w:ascii="Arial" w:hAnsi="Arial" w:cs="Arial"/>
-          <w:b/>
-          <w:sz w:val="24"/>
-          <w:szCs w:val="24"/>
-        </w:rPr>
-      </w:pPr>
-      <w:r>
-        <w:rPr>
-          <w:rFonts w:ascii="Arial" w:hAnsi="Arial" w:cs="Arial"/>
-          <w:b/>
-          <w:sz w:val="24"/>
-          <w:szCs w:val="24"/>
-        </w:rPr>
-        <w:t>Cliente seleciona produtos</w:t>
-      </w:r>
-    </w:p>
-    <w:p>
-      <w:pPr>
-        <w:rPr>
-          <w:rFonts w:ascii="Arial" w:hAnsi="Arial" w:cs="Arial"/>
-          <w:b/>
-          <w:sz w:val="24"/>
-          <w:szCs w:val="24"/>
-        </w:rPr>
-      </w:pPr>
-    </w:p>
-    <w:p>
-      <w:pPr>
-        <w:rPr>
-          <w:rFonts w:ascii="Arial" w:hAnsi="Arial" w:cs="Arial"/>
-        </w:rPr>
-      </w:pPr>
-      <w:r>
-        <w:rPr>
-          <w:rFonts w:ascii="Arial" w:hAnsi="Arial" w:cs="Arial"/>
-          <w:b/>
-          <w:sz w:val="24"/>
-          <w:szCs w:val="24"/>
-        </w:rPr>
-        <w:t>Processo:</w:t>
-      </w:r>
-      <w:r>
-        <w:rPr>
-          <w:rFonts w:ascii="Arial" w:hAnsi="Arial" w:cs="Arial"/>
-          <w:b/>
-          <w:sz w:val="24"/>
-          <w:szCs w:val="24"/>
-        </w:rPr>
-        <w:t xml:space="preserve"> </w:t>
-      </w:r>
-      <w:r>
-        <w:rPr>
-          <w:rFonts w:ascii="Arial" w:hAnsi="Arial" w:cs="Arial"/>
-        </w:rPr>
-        <w:t>Registrar compra</w:t>
-      </w:r>
-    </w:p>
-    <w:p>
-      <w:pPr>
-        <w:rPr>
-          <w:rFonts w:ascii="Arial" w:hAnsi="Arial" w:cs="Arial"/>
-          <w:sz w:val="24"/>
-          <w:szCs w:val="24"/>
-        </w:rPr>
-      </w:pPr>
-      <w:r>
-        <w:rPr>
-          <w:rFonts w:ascii="Arial" w:hAnsi="Arial" w:cs="Arial"/>
-          <w:b/>
-          <w:sz w:val="24"/>
-          <w:szCs w:val="24"/>
-        </w:rPr>
-        <w:t>Evento:</w:t>
-      </w:r>
-      <w:r>
-        <w:rPr>
-          <w:rFonts w:ascii="Arial" w:hAnsi="Arial" w:cs="Arial"/>
-          <w:b/>
-          <w:sz w:val="24"/>
-          <w:szCs w:val="24"/>
-        </w:rPr>
-        <w:t xml:space="preserve"> </w:t>
-      </w:r>
-      <w:r>
-        <w:rPr>
-          <w:rFonts w:ascii="Arial" w:hAnsi="Arial" w:cs="Arial"/>
-          <w:sz w:val="24"/>
-          <w:szCs w:val="24"/>
-        </w:rPr>
-        <w:t>Cliente compra</w:t>
-      </w:r>
-      <w:r>
-        <w:rPr>
-          <w:rFonts w:ascii="Arial" w:hAnsi="Arial" w:cs="Arial"/>
-          <w:sz w:val="24"/>
-          <w:szCs w:val="24"/>
-        </w:rPr>
-        <w:t xml:space="preserve"> produto</w:t>
-      </w:r>
-    </w:p>
-    <w:p>
-      <w:pPr>
-        <w:rPr>
-          <w:rFonts w:ascii="Arial" w:hAnsi="Arial" w:cs="Arial"/>
-          <w:sz w:val="24"/>
-          <w:szCs w:val="24"/>
-        </w:rPr>
-      </w:pPr>
-      <w:r>
-        <w:rPr>
-          <w:rFonts w:ascii="Arial" w:hAnsi="Arial" w:cs="Arial"/>
-          <w:b/>
-          <w:sz w:val="24"/>
-          <w:szCs w:val="24"/>
-        </w:rPr>
-        <w:t>Trabalhador envolvido:</w:t>
-      </w:r>
-      <w:r>
-        <w:rPr>
-          <w:rFonts w:ascii="Arial" w:hAnsi="Arial" w:cs="Arial"/>
-          <w:b/>
-          <w:sz w:val="24"/>
-          <w:szCs w:val="24"/>
-        </w:rPr>
-        <w:t xml:space="preserve"> </w:t>
-      </w:r>
-      <w:r>
-        <w:rPr>
-          <w:rFonts w:ascii="Arial" w:hAnsi="Arial" w:cs="Arial"/>
-          <w:sz w:val="24"/>
-          <w:szCs w:val="24"/>
-        </w:rPr>
-        <w:t>Cliente</w:t>
+          <w:sz w:val="24"/>
+          <w:szCs w:val="24"/>
+        </w:rPr>
+      </w:pPr>
+      <w:r>
+        <w:rPr>
+          <w:rFonts w:ascii="Arial" w:hAnsi="Arial" w:cs="Arial"/>
+          <w:sz w:val="24"/>
+          <w:szCs w:val="24"/>
+        </w:rPr>
+        <w:t>Almoxarifado recebe mercadorias</w:t>
       </w:r>
     </w:p>
     <w:p>
@@ -275,23 +174,143 @@
         <w:pStyle w:val="PargrafodaLista"/>
         <w:numPr>
           <w:ilvl w:val="0"/>
-          <w:numId w:val="4"/>
+          <w:numId w:val="16"/>
         </w:numPr>
         <w:rPr>
           <w:rFonts w:ascii="Arial" w:hAnsi="Arial" w:cs="Arial"/>
-          <w:b/>
-          <w:sz w:val="24"/>
-          <w:szCs w:val="24"/>
-        </w:rPr>
-      </w:pPr>
-      <w:r>
-        <w:rPr>
-          <w:rFonts w:ascii="Arial" w:hAnsi="Arial" w:cs="Arial"/>
-          <w:b/>
-          <w:sz w:val="24"/>
-          <w:szCs w:val="24"/>
-        </w:rPr>
-        <w:t>Cliente decide comprar produtos</w:t>
+          <w:sz w:val="24"/>
+          <w:szCs w:val="24"/>
+        </w:rPr>
+      </w:pPr>
+      <w:r>
+        <w:rPr>
+          <w:rFonts w:ascii="Arial" w:hAnsi="Arial" w:cs="Arial"/>
+          <w:sz w:val="24"/>
+          <w:szCs w:val="24"/>
+        </w:rPr>
+        <w:t>Receber nota fiscal</w:t>
+      </w:r>
+    </w:p>
+    <w:p>
+      <w:pPr>
+        <w:rPr>
+          <w:rFonts w:ascii="Arial" w:hAnsi="Arial" w:cs="Arial"/>
+          <w:sz w:val="24"/>
+          <w:szCs w:val="24"/>
+        </w:rPr>
+      </w:pPr>
+    </w:p>
+    <w:p>
+      <w:pPr>
+        <w:rPr>
+          <w:rFonts w:ascii="Arial" w:hAnsi="Arial" w:cs="Arial"/>
+          <w:sz w:val="24"/>
+          <w:szCs w:val="24"/>
+        </w:rPr>
+      </w:pPr>
+      <w:r>
+        <w:rPr>
+          <w:rFonts w:ascii="Arial" w:hAnsi="Arial" w:cs="Arial"/>
+          <w:b/>
+          <w:sz w:val="24"/>
+          <w:szCs w:val="24"/>
+        </w:rPr>
+        <w:t>Processo:</w:t>
+      </w:r>
+      <w:r>
+        <w:rPr>
+          <w:rFonts w:ascii="Arial" w:hAnsi="Arial" w:cs="Arial"/>
+          <w:b/>
+          <w:sz w:val="24"/>
+          <w:szCs w:val="24"/>
+        </w:rPr>
+        <w:t xml:space="preserve"> </w:t>
+      </w:r>
+      <w:r>
+        <w:rPr>
+          <w:rFonts w:ascii="Arial" w:hAnsi="Arial" w:cs="Arial"/>
+          <w:sz w:val="24"/>
+          <w:szCs w:val="24"/>
+        </w:rPr>
+        <w:t>Conferir m</w:t>
+      </w:r>
+      <w:r>
+        <w:rPr>
+          <w:rFonts w:ascii="Arial" w:hAnsi="Arial" w:cs="Arial"/>
+          <w:sz w:val="24"/>
+          <w:szCs w:val="24"/>
+        </w:rPr>
+        <w:t>ercadoria</w:t>
+      </w:r>
+    </w:p>
+    <w:p>
+      <w:pPr>
+        <w:rPr>
+          <w:rFonts w:ascii="Arial" w:hAnsi="Arial" w:cs="Arial"/>
+          <w:sz w:val="24"/>
+          <w:szCs w:val="24"/>
+        </w:rPr>
+      </w:pPr>
+      <w:r>
+        <w:rPr>
+          <w:rFonts w:ascii="Arial" w:hAnsi="Arial" w:cs="Arial"/>
+          <w:b/>
+          <w:sz w:val="24"/>
+          <w:szCs w:val="24"/>
+        </w:rPr>
+        <w:t>Evento:</w:t>
+      </w:r>
+      <w:r>
+        <w:rPr>
+          <w:rFonts w:ascii="Arial" w:hAnsi="Arial" w:cs="Arial"/>
+          <w:b/>
+          <w:sz w:val="24"/>
+          <w:szCs w:val="24"/>
+        </w:rPr>
+        <w:t xml:space="preserve"> </w:t>
+      </w:r>
+      <w:r>
+        <w:rPr>
+          <w:rFonts w:ascii="Arial" w:hAnsi="Arial" w:cs="Arial"/>
+          <w:sz w:val="24"/>
+          <w:szCs w:val="24"/>
+        </w:rPr>
+        <w:t>Verificar mercadoria</w:t>
+      </w:r>
+    </w:p>
+    <w:p>
+      <w:pPr>
+        <w:rPr>
+          <w:rFonts w:ascii="Arial" w:hAnsi="Arial" w:cs="Arial"/>
+          <w:sz w:val="24"/>
+          <w:szCs w:val="24"/>
+        </w:rPr>
+      </w:pPr>
+      <w:r>
+        <w:rPr>
+          <w:rFonts w:ascii="Arial" w:hAnsi="Arial" w:cs="Arial"/>
+          <w:b/>
+          <w:sz w:val="24"/>
+          <w:szCs w:val="24"/>
+        </w:rPr>
+        <w:t>Trabalhador envolvido:</w:t>
+      </w:r>
+      <w:r>
+        <w:rPr>
+          <w:rFonts w:ascii="Arial" w:hAnsi="Arial" w:cs="Arial"/>
+          <w:b/>
+          <w:sz w:val="24"/>
+          <w:szCs w:val="24"/>
+        </w:rPr>
+        <w:t xml:space="preserve"> </w:t>
+      </w:r>
+      <w:r>
+        <w:rPr>
+          <w:rFonts w:ascii="Arial" w:hAnsi="Arial" w:cs="Arial"/>
+          <w:sz w:val="24"/>
+          <w:szCs w:val="24"/>
+        </w:rPr>
+        <w:t>Almoxarifado</w:t>
       </w:r>
     </w:p>
     <w:p>
@@ -299,23 +318,21 @@
         <w:pStyle w:val="PargrafodaLista"/>
         <w:numPr>
           <w:ilvl w:val="0"/>
-          <w:numId w:val="4"/>
+          <w:numId w:val="17"/>
         </w:numPr>
         <w:rPr>
           <w:rFonts w:ascii="Arial" w:hAnsi="Arial" w:cs="Arial"/>
-          <w:b/>
-          <w:sz w:val="24"/>
-          <w:szCs w:val="24"/>
-        </w:rPr>
-      </w:pPr>
-      <w:r>
-        <w:rPr>
-          <w:rFonts w:ascii="Arial" w:hAnsi="Arial" w:cs="Arial"/>
-          <w:b/>
-          <w:sz w:val="24"/>
-          <w:szCs w:val="24"/>
-        </w:rPr>
-        <w:t>Cliente entra no carrinho de compras</w:t>
+          <w:sz w:val="24"/>
+          <w:szCs w:val="24"/>
+        </w:rPr>
+      </w:pPr>
+      <w:r>
+        <w:rPr>
+          <w:rFonts w:ascii="Arial" w:hAnsi="Arial" w:cs="Arial"/>
+          <w:sz w:val="24"/>
+          <w:szCs w:val="24"/>
+        </w:rPr>
+        <w:t>Verifica mercadorias</w:t>
       </w:r>
     </w:p>
     <w:p>
@@ -323,178 +340,21 @@
         <w:pStyle w:val="PargrafodaLista"/>
         <w:numPr>
           <w:ilvl w:val="1"/>
-          <w:numId w:val="4"/>
+          <w:numId w:val="17"/>
         </w:numPr>
         <w:rPr>
           <w:rFonts w:ascii="Arial" w:hAnsi="Arial" w:cs="Arial"/>
-          <w:b/>
-          <w:sz w:val="24"/>
-          <w:szCs w:val="24"/>
-        </w:rPr>
-      </w:pPr>
-      <w:r>
-        <w:rPr>
-          <w:rFonts w:ascii="Arial" w:hAnsi="Arial" w:cs="Arial"/>
-          <w:b/>
-          <w:sz w:val="24"/>
-          <w:szCs w:val="24"/>
-        </w:rPr>
-        <w:t>Ao entrar no carrinho de compras escolhe pode escolhe quais produtos realmente serão comprados</w:t>
-      </w:r>
-    </w:p>
-    <w:p>
-      <w:pPr>
-        <w:pStyle w:val="PargrafodaLista"/>
-        <w:numPr>
-          <w:ilvl w:val="1"/>
-          <w:numId w:val="4"/>
-        </w:numPr>
-        <w:rPr>
-          <w:rFonts w:ascii="Arial" w:hAnsi="Arial" w:cs="Arial"/>
-          <w:b/>
-          <w:sz w:val="24"/>
-          <w:szCs w:val="24"/>
-        </w:rPr>
-      </w:pPr>
-      <w:r>
-        <w:rPr>
-          <w:rFonts w:ascii="Arial" w:hAnsi="Arial" w:cs="Arial"/>
-          <w:b/>
-          <w:sz w:val="24"/>
-          <w:szCs w:val="24"/>
-        </w:rPr>
-        <w:t>Se escolher nenhum produto não prosseguirá</w:t>
-      </w:r>
-    </w:p>
-    <w:p>
-      <w:pPr>
-        <w:ind w:left="360"/>
-        <w:rPr>
-          <w:rFonts w:ascii="Arial" w:hAnsi="Arial" w:cs="Arial"/>
-          <w:b/>
-          <w:sz w:val="24"/>
-          <w:szCs w:val="24"/>
-        </w:rPr>
-      </w:pPr>
-    </w:p>
-    <w:p>
-      <w:pPr>
-        <w:ind w:left="360"/>
-        <w:rPr>
-          <w:rFonts w:ascii="Arial" w:hAnsi="Arial" w:cs="Arial"/>
-          <w:b/>
-          <w:sz w:val="24"/>
-          <w:szCs w:val="24"/>
-        </w:rPr>
-      </w:pPr>
-    </w:p>
-    <w:p>
-      <w:pPr>
-        <w:rPr>
-          <w:rFonts w:ascii="Arial" w:hAnsi="Arial" w:cs="Arial"/>
-        </w:rPr>
-      </w:pPr>
-      <w:r>
-        <w:rPr>
-          <w:rFonts w:ascii="Arial" w:hAnsi="Arial" w:cs="Arial"/>
-          <w:b/>
-          <w:sz w:val="24"/>
-          <w:szCs w:val="24"/>
-        </w:rPr>
-        <w:t>Processo:</w:t>
-      </w:r>
-      <w:r>
-        <w:rPr>
-          <w:rFonts w:ascii="Arial" w:hAnsi="Arial" w:cs="Arial"/>
-          <w:b/>
-          <w:sz w:val="24"/>
-          <w:szCs w:val="24"/>
-        </w:rPr>
-        <w:t xml:space="preserve"> </w:t>
-      </w:r>
-      <w:r>
-        <w:rPr>
-          <w:rFonts w:ascii="Arial" w:hAnsi="Arial" w:cs="Arial"/>
-        </w:rPr>
-        <w:t>Registrar compra</w:t>
-      </w:r>
-    </w:p>
-    <w:p>
-      <w:pPr>
-        <w:rPr>
-          <w:rFonts w:ascii="Arial" w:hAnsi="Arial" w:cs="Arial"/>
-          <w:sz w:val="24"/>
-          <w:szCs w:val="24"/>
-        </w:rPr>
-      </w:pPr>
-      <w:r>
-        <w:rPr>
-          <w:rFonts w:ascii="Arial" w:hAnsi="Arial" w:cs="Arial"/>
-          <w:b/>
-          <w:sz w:val="24"/>
-          <w:szCs w:val="24"/>
-        </w:rPr>
-        <w:t>Evento:</w:t>
-      </w:r>
-      <w:r>
-        <w:rPr>
-          <w:rFonts w:ascii="Arial" w:hAnsi="Arial" w:cs="Arial"/>
-          <w:b/>
-          <w:sz w:val="24"/>
-          <w:szCs w:val="24"/>
-        </w:rPr>
-        <w:t xml:space="preserve"> </w:t>
-      </w:r>
-      <w:r>
-        <w:rPr>
-          <w:rFonts w:ascii="Arial" w:hAnsi="Arial" w:cs="Arial"/>
-          <w:sz w:val="24"/>
-          <w:szCs w:val="24"/>
-        </w:rPr>
-        <w:t xml:space="preserve">Cliente </w:t>
-      </w:r>
-      <w:r>
-        <w:rPr>
-          <w:rFonts w:ascii="Arial" w:hAnsi="Arial" w:cs="Arial"/>
-          <w:sz w:val="24"/>
-          <w:szCs w:val="24"/>
-        </w:rPr>
-        <w:t>escolhe forma de pagamento</w:t>
-      </w:r>
-    </w:p>
-    <w:p>
-      <w:pPr>
-        <w:rPr>
-          <w:rFonts w:ascii="Arial" w:hAnsi="Arial" w:cs="Arial"/>
-          <w:sz w:val="24"/>
-          <w:szCs w:val="24"/>
-        </w:rPr>
-      </w:pPr>
-      <w:r>
-        <w:rPr>
-          <w:rFonts w:ascii="Arial" w:hAnsi="Arial" w:cs="Arial"/>
-          <w:b/>
-          <w:sz w:val="24"/>
-          <w:szCs w:val="24"/>
-        </w:rPr>
-        <w:t>Trabalhador envolvido:</w:t>
-      </w:r>
-      <w:r>
-        <w:rPr>
-          <w:rFonts w:ascii="Arial" w:hAnsi="Arial" w:cs="Arial"/>
-          <w:b/>
-          <w:sz w:val="24"/>
-          <w:szCs w:val="24"/>
-        </w:rPr>
-        <w:t xml:space="preserve"> </w:t>
-      </w:r>
-      <w:r>
-        <w:rPr>
-          <w:rFonts w:ascii="Arial" w:hAnsi="Arial" w:cs="Arial"/>
-          <w:sz w:val="24"/>
-          <w:szCs w:val="24"/>
-        </w:rPr>
-        <w:t>Cliente</w:t>
+          <w:sz w:val="24"/>
+          <w:szCs w:val="24"/>
+        </w:rPr>
+      </w:pPr>
+      <w:r>
+        <w:rPr>
+          <w:rFonts w:ascii="Arial" w:hAnsi="Arial" w:cs="Arial"/>
+          <w:sz w:val="24"/>
+          <w:szCs w:val="24"/>
+        </w:rPr>
+        <w:t>Caso mercadorias estão em ótimo estado serão estocadas</w:t>
       </w:r>
     </w:p>
     <w:p>
@@ -502,23 +362,21 @@
         <w:pStyle w:val="PargrafodaLista"/>
         <w:numPr>
           <w:ilvl w:val="0"/>
-          <w:numId w:val="6"/>
+          <w:numId w:val="17"/>
         </w:numPr>
         <w:rPr>
           <w:rFonts w:ascii="Arial" w:hAnsi="Arial" w:cs="Arial"/>
-          <w:b/>
-          <w:sz w:val="24"/>
-          <w:szCs w:val="24"/>
-        </w:rPr>
-      </w:pPr>
-      <w:r>
-        <w:rPr>
-          <w:rFonts w:ascii="Arial" w:hAnsi="Arial" w:cs="Arial"/>
-          <w:b/>
-          <w:sz w:val="24"/>
-          <w:szCs w:val="24"/>
-        </w:rPr>
-        <w:t>Cliente informa qual método de pagamento preferir</w:t>
+          <w:sz w:val="24"/>
+          <w:szCs w:val="24"/>
+        </w:rPr>
+      </w:pPr>
+      <w:r>
+        <w:rPr>
+          <w:rFonts w:ascii="Arial" w:hAnsi="Arial" w:cs="Arial"/>
+          <w:sz w:val="24"/>
+          <w:szCs w:val="24"/>
+        </w:rPr>
+        <w:t>Realização de relatório</w:t>
       </w:r>
     </w:p>
     <w:p>
@@ -526,75 +384,38 @@
         <w:pStyle w:val="PargrafodaLista"/>
         <w:numPr>
           <w:ilvl w:val="0"/>
-          <w:numId w:val="6"/>
+          <w:numId w:val="17"/>
         </w:numPr>
         <w:rPr>
           <w:rFonts w:ascii="Arial" w:hAnsi="Arial" w:cs="Arial"/>
-          <w:b/>
-          <w:sz w:val="24"/>
-          <w:szCs w:val="24"/>
-        </w:rPr>
-      </w:pPr>
-      <w:r>
-        <w:rPr>
-          <w:rFonts w:ascii="Arial" w:hAnsi="Arial" w:cs="Arial"/>
-          <w:b/>
-          <w:sz w:val="24"/>
-          <w:szCs w:val="24"/>
-        </w:rPr>
-        <w:t>Se for cartão deve informar os dados do mesmo</w:t>
-      </w:r>
-    </w:p>
-    <w:p>
-      <w:pPr>
-        <w:pStyle w:val="PargrafodaLista"/>
-        <w:numPr>
-          <w:ilvl w:val="1"/>
-          <w:numId w:val="6"/>
-        </w:numPr>
-        <w:rPr>
-          <w:rFonts w:ascii="Arial" w:hAnsi="Arial" w:cs="Arial"/>
-          <w:b/>
-          <w:sz w:val="24"/>
-          <w:szCs w:val="24"/>
-        </w:rPr>
-      </w:pPr>
-      <w:r>
-        <w:rPr>
-          <w:rFonts w:ascii="Arial" w:hAnsi="Arial" w:cs="Arial"/>
-          <w:b/>
-          <w:sz w:val="24"/>
-          <w:szCs w:val="24"/>
-        </w:rPr>
-        <w:t>Se for boleto será gerado uma via</w:t>
-      </w:r>
-    </w:p>
-    <w:p>
-      <w:pPr>
-        <w:ind w:left="360"/>
-        <w:rPr>
-          <w:rFonts w:ascii="Arial" w:hAnsi="Arial" w:cs="Arial"/>
-          <w:b/>
-          <w:sz w:val="24"/>
-          <w:szCs w:val="24"/>
-        </w:rPr>
-      </w:pPr>
-    </w:p>
-    <w:p>
-      <w:pPr>
-        <w:ind w:left="360"/>
-        <w:rPr>
-          <w:rFonts w:ascii="Arial" w:hAnsi="Arial" w:cs="Arial"/>
-          <w:b/>
-          <w:sz w:val="24"/>
-          <w:szCs w:val="24"/>
-        </w:rPr>
-      </w:pPr>
-    </w:p>
-    <w:p>
-      <w:pPr>
-        <w:rPr>
-          <w:rFonts w:ascii="Arial" w:hAnsi="Arial" w:cs="Arial"/>
+          <w:sz w:val="24"/>
+          <w:szCs w:val="24"/>
+        </w:rPr>
+      </w:pPr>
+      <w:r>
+        <w:rPr>
+          <w:rFonts w:ascii="Arial" w:hAnsi="Arial" w:cs="Arial"/>
+          <w:sz w:val="24"/>
+          <w:szCs w:val="24"/>
+        </w:rPr>
+        <w:t>Registro de nota fiscal</w:t>
+      </w:r>
+    </w:p>
+    <w:p>
+      <w:pPr>
+        <w:rPr>
+          <w:rFonts w:ascii="Arial" w:hAnsi="Arial" w:cs="Arial"/>
+          <w:sz w:val="24"/>
+          <w:szCs w:val="24"/>
+        </w:rPr>
+      </w:pPr>
+    </w:p>
+    <w:p>
+      <w:pPr>
+        <w:rPr>
+          <w:rFonts w:ascii="Arial" w:hAnsi="Arial" w:cs="Arial"/>
+          <w:sz w:val="24"/>
+          <w:szCs w:val="24"/>
         </w:rPr>
       </w:pPr>
       <w:r>
@@ -618,8 +439,10 @@
       <w:r>
         <w:rPr>
           <w:rFonts w:ascii="Arial" w:hAnsi="Arial" w:cs="Arial"/>
-        </w:rPr>
-        <w:t>Registrar compra</w:t>
+          <w:sz w:val="24"/>
+          <w:szCs w:val="24"/>
+        </w:rPr>
+        <w:t>Conferir Mercadoria</w:t>
       </w:r>
     </w:p>
     <w:p>
@@ -654,15 +477,15 @@
           <w:sz w:val="24"/>
           <w:szCs w:val="24"/>
         </w:rPr>
-        <w:t xml:space="preserve">Cliente </w:t>
-      </w:r>
-      <w:r>
-        <w:rPr>
-          <w:rFonts w:ascii="Arial" w:hAnsi="Arial" w:cs="Arial"/>
-          <w:sz w:val="24"/>
-          <w:szCs w:val="24"/>
-        </w:rPr>
-        <w:t>realiza pagamento</w:t>
+        <w:t>Devolve</w:t>
+      </w:r>
+      <w:r>
+        <w:rPr>
+          <w:rFonts w:ascii="Arial" w:hAnsi="Arial" w:cs="Arial"/>
+          <w:sz w:val="24"/>
+          <w:szCs w:val="24"/>
+        </w:rPr>
+        <w:t>r mercadoria</w:t>
       </w:r>
     </w:p>
     <w:p>
@@ -697,15 +520,7 @@
           <w:sz w:val="24"/>
           <w:szCs w:val="24"/>
         </w:rPr>
-        <w:t>Gerencia</w:t>
-      </w:r>
-      <w:r>
-        <w:rPr>
-          <w:rFonts w:ascii="Arial" w:hAnsi="Arial" w:cs="Arial"/>
-          <w:sz w:val="24"/>
-          <w:szCs w:val="24"/>
-        </w:rPr>
-        <w:tab/>
+        <w:t>Almoxarifado</w:t>
       </w:r>
     </w:p>
     <w:p>
@@ -713,23 +528,21 @@
         <w:pStyle w:val="PargrafodaLista"/>
         <w:numPr>
           <w:ilvl w:val="0"/>
-          <w:numId w:val="7"/>
+          <w:numId w:val="18"/>
         </w:numPr>
         <w:rPr>
           <w:rFonts w:ascii="Arial" w:hAnsi="Arial" w:cs="Arial"/>
-          <w:b/>
-          <w:sz w:val="24"/>
-          <w:szCs w:val="24"/>
-        </w:rPr>
-      </w:pPr>
-      <w:r>
-        <w:rPr>
-          <w:rFonts w:ascii="Arial" w:hAnsi="Arial" w:cs="Arial"/>
-          <w:b/>
-          <w:sz w:val="24"/>
-          <w:szCs w:val="24"/>
-        </w:rPr>
-        <w:t>Após pagar o pedido ficará no aguarde a confirmação</w:t>
+          <w:sz w:val="24"/>
+          <w:szCs w:val="24"/>
+        </w:rPr>
+      </w:pPr>
+      <w:r>
+        <w:rPr>
+          <w:rFonts w:ascii="Arial" w:hAnsi="Arial" w:cs="Arial"/>
+          <w:sz w:val="24"/>
+          <w:szCs w:val="24"/>
+        </w:rPr>
+        <w:t>Mercadoria com defeito</w:t>
       </w:r>
     </w:p>
     <w:p>
@@ -737,193 +550,21 @@
         <w:pStyle w:val="PargrafodaLista"/>
         <w:numPr>
           <w:ilvl w:val="0"/>
-          <w:numId w:val="7"/>
+          <w:numId w:val="18"/>
         </w:numPr>
         <w:rPr>
           <w:rFonts w:ascii="Arial" w:hAnsi="Arial" w:cs="Arial"/>
-          <w:b/>
-          <w:sz w:val="24"/>
-          <w:szCs w:val="24"/>
-        </w:rPr>
-      </w:pPr>
-      <w:r>
-        <w:rPr>
-          <w:rFonts w:ascii="Arial" w:hAnsi="Arial" w:cs="Arial"/>
-          <w:b/>
-          <w:sz w:val="24"/>
-          <w:szCs w:val="24"/>
-        </w:rPr>
-        <w:t>Confirmado o pedido será enviado para gerencia.</w:t>
-      </w:r>
-    </w:p>
-    <w:p>
-      <w:pPr>
-        <w:ind w:left="360"/>
-        <w:rPr>
-          <w:rFonts w:ascii="Arial" w:hAnsi="Arial" w:cs="Arial"/>
-          <w:b/>
-          <w:sz w:val="24"/>
-          <w:szCs w:val="24"/>
-        </w:rPr>
-      </w:pPr>
-    </w:p>
-    <w:p>
-      <w:pPr>
-        <w:ind w:left="360"/>
-        <w:rPr>
-          <w:rFonts w:ascii="Arial" w:hAnsi="Arial" w:cs="Arial"/>
-          <w:b/>
-          <w:sz w:val="24"/>
-          <w:szCs w:val="24"/>
-        </w:rPr>
-      </w:pPr>
-    </w:p>
-    <w:p>
-      <w:pPr>
-        <w:ind w:left="360"/>
-        <w:rPr>
-          <w:rFonts w:ascii="Arial" w:hAnsi="Arial" w:cs="Arial"/>
-          <w:b/>
-          <w:sz w:val="24"/>
-          <w:szCs w:val="24"/>
-        </w:rPr>
-      </w:pPr>
-    </w:p>
-    <w:p>
-      <w:pPr>
-        <w:ind w:left="360"/>
-        <w:rPr>
-          <w:rFonts w:ascii="Arial" w:hAnsi="Arial" w:cs="Arial"/>
-          <w:b/>
-          <w:sz w:val="24"/>
-          <w:szCs w:val="24"/>
-        </w:rPr>
-      </w:pPr>
-    </w:p>
-    <w:p>
-      <w:pPr>
-        <w:rPr>
-          <w:rFonts w:ascii="Arial" w:hAnsi="Arial" w:cs="Arial"/>
-        </w:rPr>
-      </w:pPr>
-      <w:r>
-        <w:rPr>
-          <w:rFonts w:ascii="Arial" w:hAnsi="Arial" w:cs="Arial"/>
-          <w:b/>
-          <w:sz w:val="24"/>
-          <w:szCs w:val="24"/>
-        </w:rPr>
-        <w:lastRenderedPageBreak/>
-        <w:t>Processo:</w:t>
-      </w:r>
-      <w:r>
-        <w:rPr>
-          <w:rFonts w:ascii="Arial" w:hAnsi="Arial" w:cs="Arial"/>
-          <w:b/>
-          <w:sz w:val="24"/>
-          <w:szCs w:val="24"/>
-        </w:rPr>
-        <w:t xml:space="preserve"> </w:t>
-      </w:r>
-      <w:r>
-        <w:rPr>
-          <w:rFonts w:ascii="Arial" w:hAnsi="Arial" w:cs="Arial"/>
-          <w:sz w:val="24"/>
-          <w:szCs w:val="24"/>
-        </w:rPr>
-        <w:t>Gerenciar</w:t>
-      </w:r>
-      <w:r>
-        <w:rPr>
-          <w:rFonts w:ascii="Arial" w:hAnsi="Arial" w:cs="Arial"/>
-        </w:rPr>
-        <w:t xml:space="preserve"> estoque</w:t>
-      </w:r>
-    </w:p>
-    <w:p>
-      <w:pPr>
-        <w:rPr>
-          <w:rFonts w:ascii="Arial" w:hAnsi="Arial" w:cs="Arial"/>
-          <w:sz w:val="24"/>
-          <w:szCs w:val="24"/>
-        </w:rPr>
-      </w:pPr>
-      <w:r>
-        <w:rPr>
-          <w:rFonts w:ascii="Arial" w:hAnsi="Arial" w:cs="Arial"/>
-          <w:b/>
-          <w:sz w:val="24"/>
-          <w:szCs w:val="24"/>
-        </w:rPr>
-        <w:t>Evento:</w:t>
-      </w:r>
-      <w:r>
-        <w:rPr>
-          <w:rFonts w:ascii="Arial" w:hAnsi="Arial" w:cs="Arial"/>
-          <w:b/>
-          <w:sz w:val="24"/>
-          <w:szCs w:val="24"/>
-        </w:rPr>
-        <w:t xml:space="preserve"> </w:t>
-      </w:r>
-      <w:r>
-        <w:rPr>
-          <w:rFonts w:ascii="Arial" w:hAnsi="Arial" w:cs="Arial"/>
-          <w:sz w:val="24"/>
-          <w:szCs w:val="24"/>
-        </w:rPr>
-        <w:t>Almoxa</w:t>
-      </w:r>
-      <w:r>
-        <w:rPr>
-          <w:rFonts w:ascii="Arial" w:hAnsi="Arial" w:cs="Arial"/>
-          <w:sz w:val="24"/>
-          <w:szCs w:val="24"/>
-        </w:rPr>
-        <w:t>rifado confere mercadoria</w:t>
-      </w:r>
-    </w:p>
-    <w:p>
-      <w:pPr>
-        <w:rPr>
-          <w:rFonts w:ascii="Arial" w:hAnsi="Arial" w:cs="Arial"/>
-          <w:sz w:val="24"/>
-          <w:szCs w:val="24"/>
-        </w:rPr>
-      </w:pPr>
-      <w:r>
-        <w:rPr>
-          <w:rFonts w:ascii="Arial" w:hAnsi="Arial" w:cs="Arial"/>
-          <w:b/>
-          <w:sz w:val="24"/>
-          <w:szCs w:val="24"/>
-        </w:rPr>
-        <w:t>Trabalhador envolvido:</w:t>
-      </w:r>
-      <w:r>
-        <w:rPr>
-          <w:rFonts w:ascii="Arial" w:hAnsi="Arial" w:cs="Arial"/>
-          <w:b/>
-          <w:sz w:val="24"/>
-          <w:szCs w:val="24"/>
-        </w:rPr>
-        <w:t xml:space="preserve"> </w:t>
-      </w:r>
-      <w:r>
-        <w:rPr>
-          <w:rFonts w:ascii="Arial" w:hAnsi="Arial" w:cs="Arial"/>
-          <w:sz w:val="24"/>
-          <w:szCs w:val="24"/>
-        </w:rPr>
-        <w:t>Almoxa</w:t>
-      </w:r>
-      <w:r>
-        <w:rPr>
-          <w:rFonts w:ascii="Arial" w:hAnsi="Arial" w:cs="Arial"/>
-          <w:sz w:val="24"/>
-          <w:szCs w:val="24"/>
-        </w:rPr>
-        <w:t>rifado</w:t>
+          <w:sz w:val="24"/>
+          <w:szCs w:val="24"/>
+        </w:rPr>
+      </w:pPr>
+      <w:r>
+        <w:rPr>
+          <w:rFonts w:ascii="Arial" w:hAnsi="Arial" w:cs="Arial"/>
+          <w:sz w:val="24"/>
+          <w:szCs w:val="24"/>
+        </w:rPr>
+        <w:t>Devolução de mercadoria</w:t>
       </w:r>
     </w:p>
     <w:p>
@@ -931,23 +572,152 @@
         <w:pStyle w:val="PargrafodaLista"/>
         <w:numPr>
           <w:ilvl w:val="0"/>
-          <w:numId w:val="9"/>
+          <w:numId w:val="18"/>
         </w:numPr>
         <w:rPr>
           <w:rFonts w:ascii="Arial" w:hAnsi="Arial" w:cs="Arial"/>
-          <w:b/>
-          <w:sz w:val="24"/>
-          <w:szCs w:val="24"/>
-        </w:rPr>
-      </w:pPr>
-      <w:r>
-        <w:rPr>
-          <w:rFonts w:ascii="Arial" w:hAnsi="Arial" w:cs="Arial"/>
-          <w:b/>
-          <w:sz w:val="24"/>
-          <w:szCs w:val="24"/>
-        </w:rPr>
-        <w:t>Almoxarifado recebe mercadoria</w:t>
+          <w:sz w:val="24"/>
+          <w:szCs w:val="24"/>
+        </w:rPr>
+      </w:pPr>
+      <w:r>
+        <w:rPr>
+          <w:rFonts w:ascii="Arial" w:hAnsi="Arial" w:cs="Arial"/>
+          <w:sz w:val="24"/>
+          <w:szCs w:val="24"/>
+        </w:rPr>
+        <w:t>Realização de relatório</w:t>
+      </w:r>
+    </w:p>
+    <w:p>
+      <w:pPr>
+        <w:rPr>
+          <w:rFonts w:ascii="Arial" w:hAnsi="Arial" w:cs="Arial"/>
+          <w:sz w:val="24"/>
+          <w:szCs w:val="24"/>
+        </w:rPr>
+      </w:pPr>
+    </w:p>
+    <w:p>
+      <w:pPr>
+        <w:rPr>
+          <w:rFonts w:ascii="Arial" w:hAnsi="Arial" w:cs="Arial"/>
+          <w:sz w:val="24"/>
+          <w:szCs w:val="24"/>
+        </w:rPr>
+      </w:pPr>
+    </w:p>
+    <w:p>
+      <w:pPr>
+        <w:rPr>
+          <w:rFonts w:ascii="Arial" w:hAnsi="Arial" w:cs="Arial"/>
+          <w:sz w:val="24"/>
+          <w:szCs w:val="24"/>
+        </w:rPr>
+      </w:pPr>
+      <w:r>
+        <w:rPr>
+          <w:rFonts w:ascii="Arial" w:hAnsi="Arial" w:cs="Arial"/>
+          <w:b/>
+          <w:sz w:val="24"/>
+          <w:szCs w:val="24"/>
+        </w:rPr>
+        <w:t>Processo:</w:t>
+      </w:r>
+      <w:r>
+        <w:rPr>
+          <w:rFonts w:ascii="Arial" w:hAnsi="Arial" w:cs="Arial"/>
+          <w:b/>
+          <w:sz w:val="24"/>
+          <w:szCs w:val="24"/>
+        </w:rPr>
+        <w:t xml:space="preserve"> </w:t>
+      </w:r>
+      <w:r>
+        <w:rPr>
+          <w:rFonts w:ascii="Arial" w:hAnsi="Arial" w:cs="Arial"/>
+          <w:sz w:val="24"/>
+          <w:szCs w:val="24"/>
+        </w:rPr>
+        <w:t>Registrar orçamento</w:t>
+      </w:r>
+    </w:p>
+    <w:p>
+      <w:pPr>
+        <w:rPr>
+          <w:rFonts w:ascii="Arial" w:hAnsi="Arial" w:cs="Arial"/>
+          <w:sz w:val="24"/>
+          <w:szCs w:val="24"/>
+        </w:rPr>
+      </w:pPr>
+      <w:r>
+        <w:rPr>
+          <w:rFonts w:ascii="Arial" w:hAnsi="Arial" w:cs="Arial"/>
+          <w:b/>
+          <w:sz w:val="24"/>
+          <w:szCs w:val="24"/>
+        </w:rPr>
+        <w:t>Evento:</w:t>
+      </w:r>
+      <w:r>
+        <w:rPr>
+          <w:rFonts w:ascii="Arial" w:hAnsi="Arial" w:cs="Arial"/>
+          <w:b/>
+          <w:sz w:val="24"/>
+          <w:szCs w:val="24"/>
+        </w:rPr>
+        <w:t xml:space="preserve"> </w:t>
+      </w:r>
+      <w:r>
+        <w:rPr>
+          <w:rFonts w:ascii="Arial" w:hAnsi="Arial" w:cs="Arial"/>
+          <w:sz w:val="24"/>
+          <w:szCs w:val="24"/>
+        </w:rPr>
+        <w:t>Fazer orçamento</w:t>
+      </w:r>
+    </w:p>
+    <w:p>
+      <w:pPr>
+        <w:rPr>
+          <w:rFonts w:ascii="Arial" w:hAnsi="Arial" w:cs="Arial"/>
+          <w:sz w:val="24"/>
+          <w:szCs w:val="24"/>
+        </w:rPr>
+      </w:pPr>
+      <w:r>
+        <w:rPr>
+          <w:rFonts w:ascii="Arial" w:hAnsi="Arial" w:cs="Arial"/>
+          <w:b/>
+          <w:sz w:val="24"/>
+          <w:szCs w:val="24"/>
+        </w:rPr>
+        <w:t>Trabalhador envolvido:</w:t>
+      </w:r>
+      <w:r>
+        <w:rPr>
+          <w:rFonts w:ascii="Arial" w:hAnsi="Arial" w:cs="Arial"/>
+          <w:b/>
+          <w:sz w:val="24"/>
+          <w:szCs w:val="24"/>
+        </w:rPr>
+        <w:t xml:space="preserve"> </w:t>
+      </w:r>
+      <w:r>
+        <w:rPr>
+          <w:rFonts w:ascii="Arial" w:hAnsi="Arial" w:cs="Arial"/>
+          <w:sz w:val="24"/>
+          <w:szCs w:val="24"/>
+        </w:rPr>
+        <w:t>Funcionário</w:t>
+      </w:r>
+      <w:r>
+        <w:rPr>
+          <w:rFonts w:ascii="Arial" w:hAnsi="Arial" w:cs="Arial"/>
+          <w:sz w:val="24"/>
+          <w:szCs w:val="24"/>
+        </w:rPr>
+        <w:t xml:space="preserve"> do balcão de atendimento</w:t>
       </w:r>
     </w:p>
     <w:p>
@@ -955,23 +725,21 @@
         <w:pStyle w:val="PargrafodaLista"/>
         <w:numPr>
           <w:ilvl w:val="0"/>
-          <w:numId w:val="9"/>
+          <w:numId w:val="19"/>
         </w:numPr>
         <w:rPr>
           <w:rFonts w:ascii="Arial" w:hAnsi="Arial" w:cs="Arial"/>
-          <w:b/>
-          <w:sz w:val="24"/>
-          <w:szCs w:val="24"/>
-        </w:rPr>
-      </w:pPr>
-      <w:r>
-        <w:rPr>
-          <w:rFonts w:ascii="Arial" w:hAnsi="Arial" w:cs="Arial"/>
-          <w:b/>
-          <w:sz w:val="24"/>
-          <w:szCs w:val="24"/>
-        </w:rPr>
-        <w:t>Almoxarifado verifica estado da mercadoria</w:t>
+          <w:sz w:val="24"/>
+          <w:szCs w:val="24"/>
+        </w:rPr>
+      </w:pPr>
+      <w:r>
+        <w:rPr>
+          <w:rFonts w:ascii="Arial" w:hAnsi="Arial" w:cs="Arial"/>
+          <w:sz w:val="24"/>
+          <w:szCs w:val="24"/>
+        </w:rPr>
+        <w:t>Recebe solicitação de orçamento</w:t>
       </w:r>
     </w:p>
     <w:p>
@@ -979,138 +747,21 @@
         <w:pStyle w:val="PargrafodaLista"/>
         <w:numPr>
           <w:ilvl w:val="0"/>
-          <w:numId w:val="9"/>
+          <w:numId w:val="19"/>
         </w:numPr>
         <w:rPr>
           <w:rFonts w:ascii="Arial" w:hAnsi="Arial" w:cs="Arial"/>
-          <w:b/>
-          <w:sz w:val="24"/>
-          <w:szCs w:val="24"/>
-        </w:rPr>
-      </w:pPr>
-      <w:r>
-        <w:rPr>
-          <w:rFonts w:ascii="Arial" w:hAnsi="Arial" w:cs="Arial"/>
-          <w:b/>
-          <w:sz w:val="24"/>
-          <w:szCs w:val="24"/>
-        </w:rPr>
-        <w:t>Aprova mercadoria</w:t>
-      </w:r>
-    </w:p>
-    <w:p>
-      <w:pPr>
-        <w:rPr>
-          <w:rFonts w:ascii="Arial" w:hAnsi="Arial" w:cs="Arial"/>
-          <w:b/>
-          <w:sz w:val="24"/>
-          <w:szCs w:val="24"/>
-        </w:rPr>
-      </w:pPr>
-    </w:p>
-    <w:p>
-      <w:pPr>
-        <w:rPr>
-          <w:rFonts w:ascii="Arial" w:hAnsi="Arial" w:cs="Arial"/>
-        </w:rPr>
-      </w:pPr>
-      <w:r>
-        <w:rPr>
-          <w:rFonts w:ascii="Arial" w:hAnsi="Arial" w:cs="Arial"/>
-          <w:b/>
-          <w:sz w:val="24"/>
-          <w:szCs w:val="24"/>
-        </w:rPr>
-        <w:t>Processo:</w:t>
-      </w:r>
-      <w:r>
-        <w:rPr>
-          <w:rFonts w:ascii="Arial" w:hAnsi="Arial" w:cs="Arial"/>
-          <w:b/>
-          <w:sz w:val="24"/>
-          <w:szCs w:val="24"/>
-        </w:rPr>
-        <w:t xml:space="preserve"> </w:t>
-      </w:r>
-      <w:r>
-        <w:rPr>
-          <w:rFonts w:ascii="Arial" w:hAnsi="Arial" w:cs="Arial"/>
-          <w:sz w:val="24"/>
-          <w:szCs w:val="24"/>
-        </w:rPr>
-        <w:t>Conferir mercadoria</w:t>
-      </w:r>
-    </w:p>
-    <w:p>
-      <w:pPr>
-        <w:rPr>
-          <w:rFonts w:ascii="Calibri" w:eastAsia="Times New Roman" w:hAnsi="Calibri" w:cs="Calibri"/>
-          <w:color w:val="000000"/>
-          <w:lang w:eastAsia="pt-BR"/>
-        </w:rPr>
-      </w:pPr>
-      <w:r>
-        <w:rPr>
-          <w:rFonts w:ascii="Arial" w:hAnsi="Arial" w:cs="Arial"/>
-          <w:b/>
-          <w:sz w:val="24"/>
-          <w:szCs w:val="24"/>
-        </w:rPr>
-        <w:t>Evento:</w:t>
-      </w:r>
-      <w:r>
-        <w:rPr>
-          <w:rFonts w:ascii="Arial" w:hAnsi="Arial" w:cs="Arial"/>
-          <w:b/>
-          <w:sz w:val="24"/>
-          <w:szCs w:val="24"/>
-        </w:rPr>
-        <w:t xml:space="preserve"> </w:t>
-      </w:r>
-      <w:r>
-        <w:rPr>
-          <w:rFonts w:ascii="Arial" w:eastAsia="Times New Roman" w:hAnsi="Arial" w:cs="Arial"/>
-          <w:color w:val="000000"/>
-          <w:sz w:val="24"/>
-          <w:szCs w:val="24"/>
-          <w:lang w:eastAsia="pt-BR"/>
-        </w:rPr>
-        <w:t>Fornecedor entrega mercadoria</w:t>
-      </w:r>
-    </w:p>
-    <w:p>
-      <w:pPr>
-        <w:rPr>
-          <w:rFonts w:ascii="Arial" w:hAnsi="Arial" w:cs="Arial"/>
-          <w:sz w:val="24"/>
-          <w:szCs w:val="24"/>
-        </w:rPr>
-      </w:pPr>
-      <w:r>
-        <w:rPr>
-          <w:rFonts w:ascii="Arial" w:hAnsi="Arial" w:cs="Arial"/>
-          <w:b/>
-          <w:sz w:val="24"/>
-          <w:szCs w:val="24"/>
-        </w:rPr>
-        <w:t>Trabalhador envolvido:</w:t>
-      </w:r>
-      <w:r>
-        <w:rPr>
-          <w:rFonts w:ascii="Arial" w:hAnsi="Arial" w:cs="Arial"/>
-          <w:b/>
-          <w:sz w:val="24"/>
-          <w:szCs w:val="24"/>
-        </w:rPr>
-        <w:t xml:space="preserve"> </w:t>
-      </w:r>
-      <w:r>
-        <w:rPr>
-          <w:rFonts w:ascii="Arial" w:hAnsi="Arial" w:cs="Arial"/>
-          <w:sz w:val="24"/>
-          <w:szCs w:val="24"/>
-        </w:rPr>
-        <w:t>Almoxarifado</w:t>
+          <w:sz w:val="24"/>
+          <w:szCs w:val="24"/>
+        </w:rPr>
+      </w:pPr>
+      <w:r>
+        <w:rPr>
+          <w:rFonts w:ascii="Arial" w:hAnsi="Arial" w:cs="Arial"/>
+          <w:sz w:val="24"/>
+          <w:szCs w:val="24"/>
+        </w:rPr>
+        <w:t>Confere produtos para orçamento</w:t>
       </w:r>
     </w:p>
     <w:p>
@@ -1118,47 +769,21 @@
         <w:pStyle w:val="PargrafodaLista"/>
         <w:numPr>
           <w:ilvl w:val="0"/>
-          <w:numId w:val="10"/>
+          <w:numId w:val="19"/>
         </w:numPr>
         <w:rPr>
           <w:rFonts w:ascii="Arial" w:hAnsi="Arial" w:cs="Arial"/>
-          <w:b/>
-          <w:sz w:val="24"/>
-          <w:szCs w:val="24"/>
-        </w:rPr>
-      </w:pPr>
-      <w:r>
-        <w:rPr>
-          <w:rFonts w:ascii="Arial" w:hAnsi="Arial" w:cs="Arial"/>
-          <w:b/>
-          <w:sz w:val="24"/>
-          <w:szCs w:val="24"/>
-        </w:rPr>
-        <w:t>Fornecedor confere endereço da Loja</w:t>
-      </w:r>
-    </w:p>
-    <w:p>
-      <w:pPr>
-        <w:pStyle w:val="PargrafodaLista"/>
-        <w:numPr>
-          <w:ilvl w:val="1"/>
-          <w:numId w:val="10"/>
-        </w:numPr>
-        <w:rPr>
-          <w:rFonts w:ascii="Arial" w:hAnsi="Arial" w:cs="Arial"/>
-          <w:b/>
-          <w:sz w:val="24"/>
-          <w:szCs w:val="24"/>
-        </w:rPr>
-      </w:pPr>
-      <w:r>
-        <w:rPr>
-          <w:rFonts w:ascii="Arial" w:hAnsi="Arial" w:cs="Arial"/>
-          <w:b/>
-          <w:sz w:val="24"/>
-          <w:szCs w:val="24"/>
-        </w:rPr>
-        <w:t>Pode ligar para Loja para confirmar</w:t>
+          <w:sz w:val="24"/>
+          <w:szCs w:val="24"/>
+        </w:rPr>
+      </w:pPr>
+      <w:r>
+        <w:rPr>
+          <w:rFonts w:ascii="Arial" w:hAnsi="Arial" w:cs="Arial"/>
+          <w:sz w:val="24"/>
+          <w:szCs w:val="24"/>
+        </w:rPr>
+        <w:t>Faz orçamento para cliente</w:t>
       </w:r>
     </w:p>
     <w:p>
@@ -1166,48 +791,66 @@
         <w:pStyle w:val="PargrafodaLista"/>
         <w:numPr>
           <w:ilvl w:val="0"/>
-          <w:numId w:val="10"/>
+          <w:numId w:val="19"/>
         </w:numPr>
         <w:rPr>
           <w:rFonts w:ascii="Arial" w:hAnsi="Arial" w:cs="Arial"/>
-          <w:b/>
-          <w:sz w:val="24"/>
-          <w:szCs w:val="24"/>
-        </w:rPr>
-      </w:pPr>
-      <w:r>
-        <w:rPr>
-          <w:rFonts w:ascii="Arial" w:hAnsi="Arial" w:cs="Arial"/>
-          <w:b/>
-          <w:sz w:val="24"/>
-          <w:szCs w:val="24"/>
-        </w:rPr>
-        <w:t>Fornecedor entrega mercadoria para Loja</w:t>
-      </w:r>
-    </w:p>
-    <w:p>
-      <w:pPr>
-        <w:rPr>
-          <w:rFonts w:ascii="Arial" w:hAnsi="Arial" w:cs="Arial"/>
-          <w:b/>
-          <w:sz w:val="24"/>
-          <w:szCs w:val="24"/>
-        </w:rPr>
-      </w:pPr>
-    </w:p>
-    <w:p>
-      <w:pPr>
-        <w:rPr>
-          <w:rFonts w:ascii="Arial" w:hAnsi="Arial" w:cs="Arial"/>
-        </w:rPr>
-      </w:pPr>
-      <w:r>
-        <w:rPr>
-          <w:rFonts w:ascii="Arial" w:hAnsi="Arial" w:cs="Arial"/>
-          <w:b/>
-          <w:sz w:val="24"/>
-          <w:szCs w:val="24"/>
-        </w:rPr>
+          <w:sz w:val="24"/>
+          <w:szCs w:val="24"/>
+        </w:rPr>
+      </w:pPr>
+      <w:r>
+        <w:rPr>
+          <w:rFonts w:ascii="Arial" w:hAnsi="Arial" w:cs="Arial"/>
+          <w:sz w:val="24"/>
+          <w:szCs w:val="24"/>
+        </w:rPr>
+        <w:t>Devolve para cliente o orçamento</w:t>
+      </w:r>
+    </w:p>
+    <w:p>
+      <w:pPr>
+        <w:rPr>
+          <w:rFonts w:ascii="Arial" w:hAnsi="Arial" w:cs="Arial"/>
+          <w:sz w:val="24"/>
+          <w:szCs w:val="24"/>
+        </w:rPr>
+      </w:pPr>
+    </w:p>
+    <w:p>
+      <w:pPr>
+        <w:rPr>
+          <w:rFonts w:ascii="Arial" w:hAnsi="Arial" w:cs="Arial"/>
+          <w:sz w:val="24"/>
+          <w:szCs w:val="24"/>
+        </w:rPr>
+      </w:pPr>
+    </w:p>
+    <w:p>
+      <w:pPr>
+        <w:rPr>
+          <w:rFonts w:ascii="Arial" w:hAnsi="Arial" w:cs="Arial"/>
+          <w:sz w:val="24"/>
+          <w:szCs w:val="24"/>
+        </w:rPr>
+      </w:pPr>
+    </w:p>
+    <w:p>
+      <w:pPr>
+        <w:rPr>
+          <w:rFonts w:ascii="Arial" w:hAnsi="Arial" w:cs="Arial"/>
+          <w:sz w:val="24"/>
+          <w:szCs w:val="24"/>
+        </w:rPr>
+      </w:pPr>
+      <w:r>
+        <w:rPr>
+          <w:rFonts w:ascii="Arial" w:hAnsi="Arial" w:cs="Arial"/>
+          <w:b/>
+          <w:sz w:val="24"/>
+          <w:szCs w:val="24"/>
+        </w:rPr>
+        <w:lastRenderedPageBreak/>
         <w:t>Processo:</w:t>
       </w:r>
       <w:r>
@@ -1225,15 +868,23 @@
           <w:sz w:val="24"/>
           <w:szCs w:val="24"/>
         </w:rPr>
-        <w:t>Conferir mercadoria</w:t>
-      </w:r>
-    </w:p>
-    <w:p>
-      <w:pPr>
-        <w:rPr>
-          <w:rFonts w:ascii="Calibri" w:eastAsia="Times New Roman" w:hAnsi="Calibri" w:cs="Calibri"/>
-          <w:color w:val="000000"/>
-          <w:lang w:eastAsia="pt-BR"/>
+        <w:t xml:space="preserve">Registrar </w:t>
+      </w:r>
+      <w:r>
+        <w:rPr>
+          <w:rFonts w:ascii="Arial" w:hAnsi="Arial" w:cs="Arial"/>
+          <w:sz w:val="24"/>
+          <w:szCs w:val="24"/>
+        </w:rPr>
+        <w:t>compra</w:t>
+      </w:r>
+    </w:p>
+    <w:p>
+      <w:pPr>
+        <w:rPr>
+          <w:rFonts w:ascii="Arial" w:hAnsi="Arial" w:cs="Arial"/>
+          <w:sz w:val="24"/>
+          <w:szCs w:val="24"/>
         </w:rPr>
       </w:pPr>
       <w:r>
@@ -1256,13 +907,11 @@
       </w:r>
       <w:r>
         <w:rPr>
-          <w:rFonts w:ascii="Arial" w:eastAsia="Times New Roman" w:hAnsi="Arial" w:cs="Arial"/>
-          <w:color w:val="000000"/>
-          <w:sz w:val="24"/>
-          <w:szCs w:val="24"/>
-          <w:lang w:eastAsia="pt-BR"/>
-        </w:rPr>
-        <w:t>Fornecedor recebe nota fiscal</w:t>
+          <w:rFonts w:ascii="Arial" w:hAnsi="Arial" w:cs="Arial"/>
+          <w:sz w:val="24"/>
+          <w:szCs w:val="24"/>
+        </w:rPr>
+        <w:t>Receber solicitação de produto</w:t>
       </w:r>
     </w:p>
     <w:p>
@@ -1293,23 +942,11 @@
       </w:r>
       <w:r>
         <w:rPr>
-          <w:rFonts w:ascii="Arial" w:eastAsia="Times New Roman" w:hAnsi="Arial" w:cs="Arial"/>
-          <w:color w:val="000000"/>
-          <w:sz w:val="24"/>
-          <w:szCs w:val="24"/>
-          <w:lang w:eastAsia="pt-BR"/>
-        </w:rPr>
-        <w:t>Gerência</w:t>
-      </w:r>
-      <w:r>
-        <w:rPr>
-          <w:rFonts w:ascii="Arial" w:eastAsia="Times New Roman" w:hAnsi="Arial" w:cs="Arial"/>
-          <w:color w:val="000000"/>
-          <w:sz w:val="24"/>
-          <w:szCs w:val="24"/>
-          <w:lang w:eastAsia="pt-BR"/>
-        </w:rPr>
-        <w:tab/>
+          <w:rFonts w:ascii="Arial" w:hAnsi="Arial" w:cs="Arial"/>
+          <w:sz w:val="24"/>
+          <w:szCs w:val="24"/>
+        </w:rPr>
+        <w:t>Funcionário do balcão de atendimento</w:t>
       </w:r>
     </w:p>
     <w:p>
@@ -1317,39 +954,80 @@
         <w:pStyle w:val="PargrafodaLista"/>
         <w:numPr>
           <w:ilvl w:val="0"/>
-          <w:numId w:val="11"/>
+          <w:numId w:val="20"/>
         </w:numPr>
         <w:rPr>
           <w:rFonts w:ascii="Arial" w:hAnsi="Arial" w:cs="Arial"/>
-          <w:b/>
-          <w:sz w:val="24"/>
-          <w:szCs w:val="24"/>
-        </w:rPr>
-      </w:pPr>
-      <w:r>
-        <w:rPr>
-          <w:rFonts w:ascii="Arial" w:hAnsi="Arial" w:cs="Arial"/>
-          <w:b/>
-          <w:sz w:val="24"/>
-          <w:szCs w:val="24"/>
-        </w:rPr>
-        <w:t>Loja entrega nota fiscal para Fornecedor</w:t>
-      </w:r>
-    </w:p>
-    <w:p>
-      <w:pPr>
-        <w:rPr>
-          <w:rFonts w:ascii="Arial" w:hAnsi="Arial" w:cs="Arial"/>
-          <w:b/>
-          <w:sz w:val="24"/>
-          <w:szCs w:val="24"/>
-        </w:rPr>
-      </w:pPr>
-    </w:p>
-    <w:p>
-      <w:pPr>
-        <w:rPr>
-          <w:rFonts w:ascii="Arial" w:hAnsi="Arial" w:cs="Arial"/>
+          <w:sz w:val="24"/>
+          <w:szCs w:val="24"/>
+        </w:rPr>
+      </w:pPr>
+      <w:r>
+        <w:rPr>
+          <w:rFonts w:ascii="Arial" w:hAnsi="Arial" w:cs="Arial"/>
+          <w:sz w:val="24"/>
+          <w:szCs w:val="24"/>
+        </w:rPr>
+        <w:t>Cliente solicita produto</w:t>
+      </w:r>
+    </w:p>
+    <w:p>
+      <w:pPr>
+        <w:ind w:firstLine="360"/>
+        <w:rPr>
+          <w:rFonts w:ascii="Arial" w:hAnsi="Arial" w:cs="Arial"/>
+          <w:sz w:val="24"/>
+          <w:szCs w:val="24"/>
+        </w:rPr>
+      </w:pPr>
+      <w:r>
+        <w:rPr>
+          <w:rFonts w:ascii="Arial" w:hAnsi="Arial" w:cs="Arial"/>
+          <w:sz w:val="24"/>
+          <w:szCs w:val="24"/>
+        </w:rPr>
+        <w:t xml:space="preserve">1.1. </w:t>
+      </w:r>
+      <w:r>
+        <w:rPr>
+          <w:rFonts w:ascii="Arial" w:hAnsi="Arial" w:cs="Arial"/>
+          <w:sz w:val="24"/>
+          <w:szCs w:val="24"/>
+        </w:rPr>
+        <w:t xml:space="preserve">Será verificado </w:t>
+      </w:r>
+      <w:r>
+        <w:rPr>
+          <w:rFonts w:ascii="Arial" w:hAnsi="Arial" w:cs="Arial"/>
+          <w:sz w:val="24"/>
+          <w:szCs w:val="24"/>
+        </w:rPr>
+        <w:t xml:space="preserve">a </w:t>
+      </w:r>
+      <w:r>
+        <w:rPr>
+          <w:rFonts w:ascii="Arial" w:hAnsi="Arial" w:cs="Arial"/>
+          <w:sz w:val="24"/>
+          <w:szCs w:val="24"/>
+        </w:rPr>
+        <w:t>disponibilidade do produto</w:t>
+      </w:r>
+    </w:p>
+    <w:p>
+      <w:pPr>
+        <w:rPr>
+          <w:rFonts w:ascii="Arial" w:hAnsi="Arial" w:cs="Arial"/>
+          <w:sz w:val="24"/>
+          <w:szCs w:val="24"/>
+        </w:rPr>
+      </w:pPr>
+    </w:p>
+    <w:p>
+      <w:pPr>
+        <w:rPr>
+          <w:rFonts w:ascii="Arial" w:hAnsi="Arial" w:cs="Arial"/>
+          <w:sz w:val="24"/>
+          <w:szCs w:val="24"/>
         </w:rPr>
       </w:pPr>
       <w:r>
@@ -1376,17 +1054,15 @@
           <w:sz w:val="24"/>
           <w:szCs w:val="24"/>
         </w:rPr>
-        <w:t>Conferir mercadoria</w:t>
-      </w:r>
-    </w:p>
-    <w:p>
-      <w:pPr>
-        <w:rPr>
-          <w:rFonts w:ascii="Arial" w:eastAsia="Times New Roman" w:hAnsi="Arial" w:cs="Arial"/>
-          <w:color w:val="000000"/>
-          <w:sz w:val="24"/>
-          <w:szCs w:val="24"/>
-          <w:lang w:eastAsia="pt-BR"/>
+        <w:t>Registrar compra</w:t>
+      </w:r>
+    </w:p>
+    <w:p>
+      <w:pPr>
+        <w:rPr>
+          <w:rFonts w:ascii="Arial" w:hAnsi="Arial" w:cs="Arial"/>
+          <w:sz w:val="24"/>
+          <w:szCs w:val="24"/>
         </w:rPr>
       </w:pPr>
       <w:r>
@@ -1409,33 +1085,11 @@
       </w:r>
       <w:r>
         <w:rPr>
-          <w:rFonts w:ascii="Arial" w:eastAsia="Times New Roman" w:hAnsi="Arial" w:cs="Arial"/>
-          <w:color w:val="000000"/>
-          <w:sz w:val="24"/>
-          <w:szCs w:val="24"/>
-          <w:lang w:eastAsia="pt-BR"/>
-        </w:rPr>
-        <w:t>Gerência</w:t>
-      </w:r>
-      <w:r>
-        <w:rPr>
-          <w:rFonts w:ascii="Arial" w:eastAsia="Times New Roman" w:hAnsi="Arial" w:cs="Arial"/>
-          <w:color w:val="000000"/>
-          <w:sz w:val="24"/>
-          <w:szCs w:val="24"/>
-          <w:lang w:eastAsia="pt-BR"/>
-        </w:rPr>
-        <w:t xml:space="preserve"> gera relatório</w:t>
-      </w:r>
-      <w:r>
-        <w:rPr>
-          <w:rFonts w:ascii="Arial" w:eastAsia="Times New Roman" w:hAnsi="Arial" w:cs="Arial"/>
-          <w:color w:val="000000"/>
-          <w:sz w:val="24"/>
-          <w:szCs w:val="24"/>
-          <w:lang w:eastAsia="pt-BR"/>
-        </w:rPr>
-        <w:t xml:space="preserve"> da mercadoria</w:t>
+          <w:rFonts w:ascii="Arial" w:hAnsi="Arial" w:cs="Arial"/>
+          <w:sz w:val="24"/>
+          <w:szCs w:val="24"/>
+        </w:rPr>
+        <w:t>Vender produto</w:t>
       </w:r>
     </w:p>
     <w:p>
@@ -1466,13 +1120,11 @@
       </w:r>
       <w:r>
         <w:rPr>
-          <w:rFonts w:ascii="Arial" w:eastAsia="Times New Roman" w:hAnsi="Arial" w:cs="Arial"/>
-          <w:color w:val="000000"/>
-          <w:sz w:val="24"/>
-          <w:szCs w:val="24"/>
-          <w:lang w:eastAsia="pt-BR"/>
-        </w:rPr>
-        <w:t>Gerência</w:t>
+          <w:rFonts w:ascii="Arial" w:hAnsi="Arial" w:cs="Arial"/>
+          <w:sz w:val="24"/>
+          <w:szCs w:val="24"/>
+        </w:rPr>
+        <w:t>Funcionário do balcão de atendimento</w:t>
       </w:r>
     </w:p>
     <w:p>
@@ -1480,34 +1132,21 @@
         <w:pStyle w:val="PargrafodaLista"/>
         <w:numPr>
           <w:ilvl w:val="0"/>
-          <w:numId w:val="13"/>
+          <w:numId w:val="21"/>
         </w:numPr>
         <w:rPr>
           <w:rFonts w:ascii="Arial" w:hAnsi="Arial" w:cs="Arial"/>
-          <w:b/>
-          <w:sz w:val="24"/>
-          <w:szCs w:val="24"/>
-        </w:rPr>
-      </w:pPr>
-      <w:r>
-        <w:rPr>
-          <w:rFonts w:ascii="Arial" w:eastAsia="Times New Roman" w:hAnsi="Arial" w:cs="Arial"/>
-          <w:b/>
-          <w:color w:val="000000"/>
-          <w:sz w:val="24"/>
-          <w:szCs w:val="24"/>
-          <w:lang w:eastAsia="pt-BR"/>
-        </w:rPr>
-        <w:t>Gerência</w:t>
-      </w:r>
-      <w:r>
-        <w:rPr>
-          <w:rFonts w:ascii="Arial" w:hAnsi="Arial" w:cs="Arial"/>
-          <w:b/>
-          <w:sz w:val="24"/>
-          <w:szCs w:val="24"/>
-        </w:rPr>
-        <w:t xml:space="preserve"> recebe mercadoria</w:t>
+          <w:sz w:val="24"/>
+          <w:szCs w:val="24"/>
+        </w:rPr>
+      </w:pPr>
+      <w:r>
+        <w:rPr>
+          <w:rFonts w:ascii="Arial" w:hAnsi="Arial" w:cs="Arial"/>
+          <w:sz w:val="24"/>
+          <w:szCs w:val="24"/>
+        </w:rPr>
+        <w:t>Cliente deseja comprar produto</w:t>
       </w:r>
     </w:p>
     <w:p>
@@ -1515,23 +1154,135 @@
         <w:pStyle w:val="PargrafodaLista"/>
         <w:numPr>
           <w:ilvl w:val="0"/>
-          <w:numId w:val="13"/>
+          <w:numId w:val="21"/>
         </w:numPr>
         <w:rPr>
           <w:rFonts w:ascii="Arial" w:hAnsi="Arial" w:cs="Arial"/>
-          <w:b/>
-          <w:sz w:val="24"/>
-          <w:szCs w:val="24"/>
-        </w:rPr>
-      </w:pPr>
-      <w:r>
-        <w:rPr>
-          <w:rFonts w:ascii="Arial" w:hAnsi="Arial" w:cs="Arial"/>
-          <w:b/>
-          <w:sz w:val="24"/>
-          <w:szCs w:val="24"/>
-        </w:rPr>
-        <w:t>Confere mercadoria</w:t>
+          <w:sz w:val="24"/>
+          <w:szCs w:val="24"/>
+        </w:rPr>
+      </w:pPr>
+      <w:r>
+        <w:rPr>
+          <w:rFonts w:ascii="Arial" w:hAnsi="Arial" w:cs="Arial"/>
+          <w:sz w:val="24"/>
+          <w:szCs w:val="24"/>
+        </w:rPr>
+        <w:t>Balconista vende para cliente o produto</w:t>
+      </w:r>
+    </w:p>
+    <w:p>
+      <w:pPr>
+        <w:rPr>
+          <w:rFonts w:ascii="Arial" w:hAnsi="Arial" w:cs="Arial"/>
+          <w:sz w:val="24"/>
+          <w:szCs w:val="24"/>
+        </w:rPr>
+      </w:pPr>
+    </w:p>
+    <w:p>
+      <w:pPr>
+        <w:rPr>
+          <w:rFonts w:ascii="Arial" w:hAnsi="Arial" w:cs="Arial"/>
+          <w:sz w:val="24"/>
+          <w:szCs w:val="24"/>
+        </w:rPr>
+      </w:pPr>
+      <w:r>
+        <w:rPr>
+          <w:rFonts w:ascii="Arial" w:hAnsi="Arial" w:cs="Arial"/>
+          <w:b/>
+          <w:sz w:val="24"/>
+          <w:szCs w:val="24"/>
+        </w:rPr>
+        <w:t>Processo:</w:t>
+      </w:r>
+      <w:r>
+        <w:rPr>
+          <w:rFonts w:ascii="Arial" w:hAnsi="Arial" w:cs="Arial"/>
+          <w:b/>
+          <w:sz w:val="24"/>
+          <w:szCs w:val="24"/>
+        </w:rPr>
+        <w:t xml:space="preserve"> </w:t>
+      </w:r>
+      <w:r>
+        <w:rPr>
+          <w:rFonts w:ascii="Arial" w:hAnsi="Arial" w:cs="Arial"/>
+          <w:sz w:val="24"/>
+          <w:szCs w:val="24"/>
+        </w:rPr>
+        <w:t>Registrar compra</w:t>
+      </w:r>
+    </w:p>
+    <w:p>
+      <w:pPr>
+        <w:rPr>
+          <w:rFonts w:ascii="Arial" w:hAnsi="Arial" w:cs="Arial"/>
+          <w:sz w:val="24"/>
+          <w:szCs w:val="24"/>
+        </w:rPr>
+      </w:pPr>
+      <w:r>
+        <w:rPr>
+          <w:rFonts w:ascii="Arial" w:hAnsi="Arial" w:cs="Arial"/>
+          <w:b/>
+          <w:sz w:val="24"/>
+          <w:szCs w:val="24"/>
+        </w:rPr>
+        <w:t>Evento:</w:t>
+      </w:r>
+      <w:r>
+        <w:rPr>
+          <w:rFonts w:ascii="Arial" w:hAnsi="Arial" w:cs="Arial"/>
+          <w:b/>
+          <w:sz w:val="24"/>
+          <w:szCs w:val="24"/>
+        </w:rPr>
+        <w:t xml:space="preserve"> </w:t>
+      </w:r>
+      <w:r>
+        <w:rPr>
+          <w:rFonts w:ascii="Arial" w:hAnsi="Arial" w:cs="Arial"/>
+          <w:sz w:val="24"/>
+          <w:szCs w:val="24"/>
+        </w:rPr>
+        <w:t>Efetuar pagamento</w:t>
+      </w:r>
+    </w:p>
+    <w:p>
+      <w:pPr>
+        <w:rPr>
+          <w:rFonts w:ascii="Arial" w:hAnsi="Arial" w:cs="Arial"/>
+          <w:sz w:val="24"/>
+          <w:szCs w:val="24"/>
+        </w:rPr>
+      </w:pPr>
+      <w:r>
+        <w:rPr>
+          <w:rFonts w:ascii="Arial" w:hAnsi="Arial" w:cs="Arial"/>
+          <w:b/>
+          <w:sz w:val="24"/>
+          <w:szCs w:val="24"/>
+        </w:rPr>
+        <w:t>Trabalhador envolvido:</w:t>
+      </w:r>
+      <w:r>
+        <w:rPr>
+          <w:rFonts w:ascii="Arial" w:hAnsi="Arial" w:cs="Arial"/>
+          <w:b/>
+          <w:sz w:val="24"/>
+          <w:szCs w:val="24"/>
+        </w:rPr>
+        <w:t xml:space="preserve"> </w:t>
+      </w:r>
+      <w:r>
+        <w:rPr>
+          <w:rFonts w:ascii="Arial" w:hAnsi="Arial" w:cs="Arial"/>
+          <w:sz w:val="24"/>
+          <w:szCs w:val="24"/>
+        </w:rPr>
+        <w:t>Funcionário do balcão de atendimento</w:t>
       </w:r>
     </w:p>
     <w:p>
@@ -1539,142 +1290,21 @@
         <w:pStyle w:val="PargrafodaLista"/>
         <w:numPr>
           <w:ilvl w:val="0"/>
-          <w:numId w:val="13"/>
+          <w:numId w:val="22"/>
         </w:numPr>
         <w:rPr>
           <w:rFonts w:ascii="Arial" w:hAnsi="Arial" w:cs="Arial"/>
-          <w:b/>
-          <w:sz w:val="24"/>
-          <w:szCs w:val="24"/>
-        </w:rPr>
-      </w:pPr>
-      <w:r>
-        <w:rPr>
-          <w:rFonts w:ascii="Arial" w:hAnsi="Arial" w:cs="Arial"/>
-          <w:b/>
-          <w:sz w:val="24"/>
-          <w:szCs w:val="24"/>
-        </w:rPr>
-        <w:t>Gera relatório para fornecedor</w:t>
-      </w:r>
-    </w:p>
-    <w:p>
-      <w:pPr>
-        <w:rPr>
-          <w:rFonts w:ascii="Arial" w:hAnsi="Arial" w:cs="Arial"/>
-          <w:b/>
-          <w:sz w:val="24"/>
-          <w:szCs w:val="24"/>
-        </w:rPr>
-      </w:pPr>
-    </w:p>
-    <w:p>
-      <w:pPr>
-        <w:rPr>
-          <w:rFonts w:ascii="Arial" w:hAnsi="Arial" w:cs="Arial"/>
-        </w:rPr>
-      </w:pPr>
-      <w:r>
-        <w:rPr>
-          <w:rFonts w:ascii="Arial" w:hAnsi="Arial" w:cs="Arial"/>
-          <w:b/>
-          <w:sz w:val="24"/>
-          <w:szCs w:val="24"/>
-        </w:rPr>
-        <w:t>Processo:</w:t>
-      </w:r>
-      <w:r>
-        <w:rPr>
-          <w:rFonts w:ascii="Arial" w:hAnsi="Arial" w:cs="Arial"/>
-          <w:b/>
-          <w:sz w:val="24"/>
-          <w:szCs w:val="24"/>
-        </w:rPr>
-        <w:t xml:space="preserve"> </w:t>
-      </w:r>
-      <w:r>
-        <w:rPr>
-          <w:rFonts w:ascii="Arial" w:hAnsi="Arial" w:cs="Arial"/>
-          <w:sz w:val="24"/>
-          <w:szCs w:val="24"/>
-        </w:rPr>
-        <w:t>Verificar vendas</w:t>
-      </w:r>
-    </w:p>
-    <w:p>
-      <w:pPr>
-        <w:rPr>
-          <w:rFonts w:ascii="Calibri" w:eastAsia="Times New Roman" w:hAnsi="Calibri" w:cs="Calibri"/>
-          <w:color w:val="000000"/>
-          <w:lang w:eastAsia="pt-BR"/>
-        </w:rPr>
-      </w:pPr>
-      <w:r>
-        <w:rPr>
-          <w:rFonts w:ascii="Arial" w:hAnsi="Arial" w:cs="Arial"/>
-          <w:b/>
-          <w:sz w:val="24"/>
-          <w:szCs w:val="24"/>
-        </w:rPr>
-        <w:t>Evento:</w:t>
-      </w:r>
-      <w:r>
-        <w:rPr>
-          <w:rFonts w:ascii="Arial" w:hAnsi="Arial" w:cs="Arial"/>
-          <w:b/>
-          <w:sz w:val="24"/>
-          <w:szCs w:val="24"/>
-        </w:rPr>
-        <w:t xml:space="preserve"> </w:t>
-      </w:r>
-      <w:r>
-        <w:rPr>
-          <w:rFonts w:ascii="Arial" w:eastAsia="Times New Roman" w:hAnsi="Arial" w:cs="Arial"/>
-          <w:color w:val="000000"/>
-          <w:sz w:val="24"/>
-          <w:szCs w:val="24"/>
-          <w:lang w:eastAsia="pt-BR"/>
-        </w:rPr>
-        <w:t>Gerência consulta venda</w:t>
-      </w:r>
-    </w:p>
-    <w:p>
-      <w:pPr>
-        <w:rPr>
-          <w:rFonts w:ascii="Arial" w:eastAsia="Times New Roman" w:hAnsi="Arial" w:cs="Arial"/>
-          <w:color w:val="000000"/>
-          <w:sz w:val="24"/>
-          <w:szCs w:val="24"/>
-          <w:lang w:eastAsia="pt-BR"/>
-        </w:rPr>
-      </w:pPr>
-      <w:r>
-        <w:rPr>
-          <w:rFonts w:ascii="Arial" w:hAnsi="Arial" w:cs="Arial"/>
-          <w:b/>
-          <w:sz w:val="24"/>
-          <w:szCs w:val="24"/>
-        </w:rPr>
-        <w:t>Trabalhador envolvido:</w:t>
-      </w:r>
-      <w:r>
-        <w:rPr>
-          <w:rFonts w:ascii="Arial" w:hAnsi="Arial" w:cs="Arial"/>
-          <w:b/>
-          <w:sz w:val="24"/>
-          <w:szCs w:val="24"/>
-        </w:rPr>
-        <w:t xml:space="preserve"> </w:t>
-      </w:r>
-      <w:r>
-        <w:rPr>
-          <w:rFonts w:ascii="Arial" w:eastAsia="Times New Roman" w:hAnsi="Arial" w:cs="Arial"/>
-          <w:color w:val="000000"/>
-          <w:sz w:val="24"/>
-          <w:szCs w:val="24"/>
-          <w:lang w:eastAsia="pt-BR"/>
-        </w:rPr>
-        <w:t>Gerência</w:t>
+          <w:sz w:val="24"/>
+          <w:szCs w:val="24"/>
+        </w:rPr>
+      </w:pPr>
+      <w:r>
+        <w:rPr>
+          <w:rFonts w:ascii="Arial" w:hAnsi="Arial" w:cs="Arial"/>
+          <w:sz w:val="24"/>
+          <w:szCs w:val="24"/>
+        </w:rPr>
+        <w:t>Cliente escolhe método de pagamento</w:t>
       </w:r>
     </w:p>
     <w:p>
@@ -1682,27 +1312,21 @@
         <w:pStyle w:val="PargrafodaLista"/>
         <w:numPr>
           <w:ilvl w:val="0"/>
-          <w:numId w:val="14"/>
+          <w:numId w:val="22"/>
         </w:numPr>
         <w:rPr>
-          <w:rFonts w:ascii="Arial" w:eastAsia="Times New Roman" w:hAnsi="Arial" w:cs="Arial"/>
-          <w:b/>
-          <w:color w:val="000000"/>
-          <w:sz w:val="24"/>
-          <w:szCs w:val="24"/>
-          <w:lang w:eastAsia="pt-BR"/>
-        </w:rPr>
-      </w:pPr>
-      <w:r>
-        <w:rPr>
-          <w:rFonts w:ascii="Arial" w:eastAsia="Times New Roman" w:hAnsi="Arial" w:cs="Arial"/>
-          <w:b/>
-          <w:color w:val="000000"/>
-          <w:sz w:val="24"/>
-          <w:szCs w:val="24"/>
-          <w:lang w:eastAsia="pt-BR"/>
-        </w:rPr>
-        <w:t>Recebe confirmação de venda</w:t>
+          <w:rFonts w:ascii="Arial" w:hAnsi="Arial" w:cs="Arial"/>
+          <w:sz w:val="24"/>
+          <w:szCs w:val="24"/>
+        </w:rPr>
+      </w:pPr>
+      <w:r>
+        <w:rPr>
+          <w:rFonts w:ascii="Arial" w:hAnsi="Arial" w:cs="Arial"/>
+          <w:sz w:val="24"/>
+          <w:szCs w:val="24"/>
+        </w:rPr>
+        <w:t>Efetua pagamento</w:t>
       </w:r>
     </w:p>
     <w:p>
@@ -1710,27 +1334,160 @@
         <w:pStyle w:val="PargrafodaLista"/>
         <w:numPr>
           <w:ilvl w:val="0"/>
-          <w:numId w:val="14"/>
+          <w:numId w:val="22"/>
         </w:numPr>
         <w:rPr>
-          <w:rFonts w:ascii="Arial" w:eastAsia="Times New Roman" w:hAnsi="Arial" w:cs="Arial"/>
-          <w:b/>
-          <w:color w:val="000000"/>
-          <w:sz w:val="24"/>
-          <w:szCs w:val="24"/>
-          <w:lang w:eastAsia="pt-BR"/>
-        </w:rPr>
-      </w:pPr>
-      <w:r>
-        <w:rPr>
-          <w:rFonts w:ascii="Arial" w:eastAsia="Times New Roman" w:hAnsi="Arial" w:cs="Arial"/>
-          <w:b/>
-          <w:color w:val="000000"/>
-          <w:sz w:val="24"/>
-          <w:szCs w:val="24"/>
-          <w:lang w:eastAsia="pt-BR"/>
-        </w:rPr>
-        <w:t>Analisa o(s) pedido(s) da venda</w:t>
+          <w:rFonts w:ascii="Arial" w:hAnsi="Arial" w:cs="Arial"/>
+          <w:sz w:val="24"/>
+          <w:szCs w:val="24"/>
+        </w:rPr>
+      </w:pPr>
+      <w:r>
+        <w:rPr>
+          <w:rFonts w:ascii="Arial" w:hAnsi="Arial" w:cs="Arial"/>
+          <w:sz w:val="24"/>
+          <w:szCs w:val="24"/>
+        </w:rPr>
+        <w:t>Confirma pagamento</w:t>
+      </w:r>
+    </w:p>
+    <w:p>
+      <w:pPr>
+        <w:rPr>
+          <w:rFonts w:ascii="Arial" w:hAnsi="Arial" w:cs="Arial"/>
+          <w:sz w:val="24"/>
+          <w:szCs w:val="24"/>
+        </w:rPr>
+      </w:pPr>
+    </w:p>
+    <w:p>
+      <w:pPr>
+        <w:rPr>
+          <w:rFonts w:ascii="Arial" w:hAnsi="Arial" w:cs="Arial"/>
+          <w:sz w:val="24"/>
+          <w:szCs w:val="24"/>
+        </w:rPr>
+      </w:pPr>
+    </w:p>
+    <w:p>
+      <w:pPr>
+        <w:rPr>
+          <w:rFonts w:ascii="Arial" w:hAnsi="Arial" w:cs="Arial"/>
+          <w:sz w:val="24"/>
+          <w:szCs w:val="24"/>
+        </w:rPr>
+      </w:pPr>
+      <w:r>
+        <w:rPr>
+          <w:rFonts w:ascii="Arial" w:hAnsi="Arial" w:cs="Arial"/>
+          <w:b/>
+          <w:sz w:val="24"/>
+          <w:szCs w:val="24"/>
+        </w:rPr>
+        <w:t>Processo:</w:t>
+      </w:r>
+      <w:r>
+        <w:rPr>
+          <w:rFonts w:ascii="Arial" w:hAnsi="Arial" w:cs="Arial"/>
+          <w:b/>
+          <w:sz w:val="24"/>
+          <w:szCs w:val="24"/>
+        </w:rPr>
+        <w:t xml:space="preserve"> </w:t>
+      </w:r>
+      <w:r>
+        <w:rPr>
+          <w:rFonts w:ascii="Arial" w:hAnsi="Arial" w:cs="Arial"/>
+          <w:sz w:val="24"/>
+          <w:szCs w:val="24"/>
+        </w:rPr>
+        <w:t>Cancela</w:t>
+      </w:r>
+      <w:r>
+        <w:rPr>
+          <w:rFonts w:ascii="Arial" w:hAnsi="Arial" w:cs="Arial"/>
+          <w:sz w:val="24"/>
+          <w:szCs w:val="24"/>
+        </w:rPr>
+        <w:t xml:space="preserve">r </w:t>
+      </w:r>
+      <w:r>
+        <w:rPr>
+          <w:rFonts w:ascii="Arial" w:hAnsi="Arial" w:cs="Arial"/>
+          <w:sz w:val="24"/>
+          <w:szCs w:val="24"/>
+        </w:rPr>
+        <w:t>produto</w:t>
+      </w:r>
+    </w:p>
+    <w:p>
+      <w:pPr>
+        <w:rPr>
+          <w:rFonts w:ascii="Arial" w:hAnsi="Arial" w:cs="Arial"/>
+          <w:sz w:val="24"/>
+          <w:szCs w:val="24"/>
+        </w:rPr>
+      </w:pPr>
+      <w:r>
+        <w:rPr>
+          <w:rFonts w:ascii="Arial" w:hAnsi="Arial" w:cs="Arial"/>
+          <w:b/>
+          <w:sz w:val="24"/>
+          <w:szCs w:val="24"/>
+        </w:rPr>
+        <w:t>Evento:</w:t>
+      </w:r>
+      <w:r>
+        <w:rPr>
+          <w:rFonts w:ascii="Arial" w:hAnsi="Arial" w:cs="Arial"/>
+          <w:b/>
+          <w:sz w:val="24"/>
+          <w:szCs w:val="24"/>
+        </w:rPr>
+        <w:t xml:space="preserve"> </w:t>
+      </w:r>
+      <w:r>
+        <w:rPr>
+          <w:rFonts w:ascii="Arial" w:hAnsi="Arial" w:cs="Arial"/>
+          <w:sz w:val="24"/>
+          <w:szCs w:val="24"/>
+        </w:rPr>
+        <w:t>Fazer cancelamento</w:t>
+      </w:r>
+    </w:p>
+    <w:p>
+      <w:pPr>
+        <w:rPr>
+          <w:rFonts w:ascii="Arial" w:hAnsi="Arial" w:cs="Arial"/>
+          <w:sz w:val="24"/>
+          <w:szCs w:val="24"/>
+        </w:rPr>
+      </w:pPr>
+      <w:r>
+        <w:rPr>
+          <w:rFonts w:ascii="Arial" w:hAnsi="Arial" w:cs="Arial"/>
+          <w:b/>
+          <w:sz w:val="24"/>
+          <w:szCs w:val="24"/>
+        </w:rPr>
+        <w:t>Trabalhador envolvido:</w:t>
+      </w:r>
+      <w:r>
+        <w:rPr>
+          <w:rFonts w:ascii="Arial" w:hAnsi="Arial" w:cs="Arial"/>
+          <w:b/>
+          <w:sz w:val="24"/>
+          <w:szCs w:val="24"/>
+        </w:rPr>
+        <w:t xml:space="preserve"> </w:t>
+      </w:r>
+      <w:r>
+        <w:rPr>
+          <w:rFonts w:ascii="Arial" w:hAnsi="Arial" w:cs="Arial"/>
+          <w:sz w:val="24"/>
+          <w:szCs w:val="24"/>
+        </w:rPr>
+        <w:t>Funcionário do balcão de atendimento</w:t>
       </w:r>
     </w:p>
     <w:p>
@@ -1738,27 +1495,105 @@
         <w:pStyle w:val="PargrafodaLista"/>
         <w:numPr>
           <w:ilvl w:val="0"/>
-          <w:numId w:val="14"/>
+          <w:numId w:val="23"/>
         </w:numPr>
         <w:rPr>
-          <w:rFonts w:ascii="Arial" w:eastAsia="Times New Roman" w:hAnsi="Arial" w:cs="Arial"/>
-          <w:b/>
-          <w:color w:val="000000"/>
-          <w:sz w:val="24"/>
-          <w:szCs w:val="24"/>
-          <w:lang w:eastAsia="pt-BR"/>
-        </w:rPr>
-      </w:pPr>
-      <w:r>
-        <w:rPr>
-          <w:rFonts w:ascii="Arial" w:eastAsia="Times New Roman" w:hAnsi="Arial" w:cs="Arial"/>
-          <w:b/>
-          <w:color w:val="000000"/>
-          <w:sz w:val="24"/>
-          <w:szCs w:val="24"/>
-          <w:lang w:eastAsia="pt-BR"/>
-        </w:rPr>
-        <w:t>Verifica se a venda foi correta</w:t>
+          <w:rFonts w:ascii="Arial" w:hAnsi="Arial" w:cs="Arial"/>
+          <w:sz w:val="24"/>
+          <w:szCs w:val="24"/>
+        </w:rPr>
+      </w:pPr>
+      <w:r>
+        <w:rPr>
+          <w:rFonts w:ascii="Arial" w:hAnsi="Arial" w:cs="Arial"/>
+          <w:sz w:val="24"/>
+          <w:szCs w:val="24"/>
+        </w:rPr>
+        <w:t>Cliente solicita cancela compra</w:t>
+      </w:r>
+    </w:p>
+    <w:p>
+      <w:pPr>
+        <w:ind w:left="360"/>
+        <w:rPr>
+          <w:rFonts w:ascii="Arial" w:hAnsi="Arial" w:cs="Arial"/>
+          <w:sz w:val="24"/>
+          <w:szCs w:val="24"/>
+        </w:rPr>
+      </w:pPr>
+      <w:r>
+        <w:rPr>
+          <w:rFonts w:ascii="Arial" w:hAnsi="Arial" w:cs="Arial"/>
+          <w:sz w:val="24"/>
+          <w:szCs w:val="24"/>
+        </w:rPr>
+        <w:t>1.1 Cliente entrega nota fiscal</w:t>
+      </w:r>
+    </w:p>
+    <w:p>
+      <w:pPr>
+        <w:pStyle w:val="PargrafodaLista"/>
+        <w:numPr>
+          <w:ilvl w:val="0"/>
+          <w:numId w:val="23"/>
+        </w:numPr>
+        <w:rPr>
+          <w:rFonts w:ascii="Arial" w:hAnsi="Arial" w:cs="Arial"/>
+          <w:sz w:val="24"/>
+          <w:szCs w:val="24"/>
+        </w:rPr>
+      </w:pPr>
+      <w:r>
+        <w:rPr>
+          <w:rFonts w:ascii="Arial" w:hAnsi="Arial" w:cs="Arial"/>
+          <w:sz w:val="24"/>
+          <w:szCs w:val="24"/>
+        </w:rPr>
+        <w:t>Funcionário confere nota fiscal</w:t>
+      </w:r>
+    </w:p>
+    <w:p>
+      <w:pPr>
+        <w:pStyle w:val="PargrafodaLista"/>
+        <w:numPr>
+          <w:ilvl w:val="0"/>
+          <w:numId w:val="23"/>
+        </w:numPr>
+        <w:rPr>
+          <w:rFonts w:ascii="Arial" w:hAnsi="Arial" w:cs="Arial"/>
+          <w:sz w:val="24"/>
+          <w:szCs w:val="24"/>
+        </w:rPr>
+      </w:pPr>
+      <w:r>
+        <w:rPr>
+          <w:rFonts w:ascii="Arial" w:hAnsi="Arial" w:cs="Arial"/>
+          <w:sz w:val="24"/>
+          <w:szCs w:val="24"/>
+        </w:rPr>
+        <w:t>Faz cancelamento</w:t>
+      </w:r>
+    </w:p>
+    <w:p>
+      <w:pPr>
+        <w:pStyle w:val="PargrafodaLista"/>
+        <w:numPr>
+          <w:ilvl w:val="0"/>
+          <w:numId w:val="23"/>
+        </w:numPr>
+        <w:rPr>
+          <w:rFonts w:ascii="Arial" w:hAnsi="Arial" w:cs="Arial"/>
+          <w:sz w:val="24"/>
+          <w:szCs w:val="24"/>
+        </w:rPr>
+      </w:pPr>
+      <w:r>
+        <w:rPr>
+          <w:rFonts w:ascii="Arial" w:hAnsi="Arial" w:cs="Arial"/>
+          <w:sz w:val="24"/>
+          <w:szCs w:val="24"/>
+        </w:rPr>
+        <w:t>Entrega nota de cancelamento para cliente</w:t>
       </w:r>
       <w:bookmarkStart w:id="0" w:name="_GoBack"/>
       <w:bookmarkEnd w:id="0"/>
@@ -1767,36 +1602,24 @@
       <w:pPr>
         <w:rPr>
           <w:rFonts w:ascii="Arial" w:hAnsi="Arial" w:cs="Arial"/>
-          <w:b/>
-          <w:sz w:val="24"/>
-          <w:szCs w:val="24"/>
-        </w:rPr>
-      </w:pPr>
-    </w:p>
-    <w:p>
-      <w:pPr>
-        <w:rPr>
-          <w:rFonts w:ascii="Arial" w:hAnsi="Arial" w:cs="Arial"/>
-          <w:sz w:val="24"/>
-          <w:szCs w:val="24"/>
-        </w:rPr>
-      </w:pPr>
-    </w:p>
-    <w:p>
-      <w:pPr>
-        <w:rPr>
-          <w:rFonts w:ascii="Arial" w:hAnsi="Arial" w:cs="Arial"/>
-          <w:b/>
-          <w:sz w:val="24"/>
-          <w:szCs w:val="24"/>
-        </w:rPr>
-      </w:pPr>
-    </w:p>
-    <w:p>
-      <w:pPr>
-        <w:rPr>
-          <w:rFonts w:ascii="Arial" w:hAnsi="Arial" w:cs="Arial"/>
-          <w:b/>
+          <w:sz w:val="24"/>
+          <w:szCs w:val="24"/>
+        </w:rPr>
+      </w:pPr>
+    </w:p>
+    <w:p>
+      <w:pPr>
+        <w:rPr>
+          <w:rFonts w:ascii="Arial" w:hAnsi="Arial" w:cs="Arial"/>
+          <w:sz w:val="24"/>
+          <w:szCs w:val="24"/>
+        </w:rPr>
+      </w:pPr>
+    </w:p>
+    <w:p>
+      <w:pPr>
+        <w:rPr>
+          <w:rFonts w:ascii="Arial" w:hAnsi="Arial" w:cs="Arial"/>
           <w:sz w:val="24"/>
           <w:szCs w:val="24"/>
         </w:rPr>
@@ -1807,7 +1630,6 @@
         <w:ind w:left="360"/>
         <w:rPr>
           <w:rFonts w:ascii="Arial" w:hAnsi="Arial" w:cs="Arial"/>
-          <w:b/>
           <w:sz w:val="24"/>
           <w:szCs w:val="24"/>
         </w:rPr>
@@ -1818,17 +1640,25 @@
         <w:ind w:left="360"/>
         <w:rPr>
           <w:rFonts w:ascii="Arial" w:hAnsi="Arial" w:cs="Arial"/>
-          <w:b/>
-          <w:sz w:val="24"/>
-          <w:szCs w:val="24"/>
-        </w:rPr>
-      </w:pPr>
-    </w:p>
-    <w:p>
-      <w:pPr>
-        <w:rPr>
-          <w:rFonts w:ascii="Arial" w:hAnsi="Arial" w:cs="Arial"/>
-          <w:b/>
+          <w:sz w:val="24"/>
+          <w:szCs w:val="24"/>
+        </w:rPr>
+      </w:pPr>
+    </w:p>
+    <w:p>
+      <w:pPr>
+        <w:ind w:left="360"/>
+        <w:rPr>
+          <w:rFonts w:ascii="Arial" w:hAnsi="Arial" w:cs="Arial"/>
+          <w:sz w:val="24"/>
+          <w:szCs w:val="24"/>
+        </w:rPr>
+      </w:pPr>
+    </w:p>
+    <w:p>
+      <w:pPr>
+        <w:rPr>
+          <w:rFonts w:ascii="Arial" w:hAnsi="Arial" w:cs="Arial"/>
           <w:sz w:val="24"/>
           <w:szCs w:val="24"/>
         </w:rPr>
@@ -2203,6 +2033,216 @@
     </w:lvl>
   </w:abstractNum>
   <w:abstractNum w:abstractNumId="4" w15:restartNumberingAfterBreak="0">
+    <w:nsid w:val="29880700"/>
+    <w:multiLevelType w:val="hybridMultilevel"/>
+    <w:tmpl w:val="EBB2B356"/>
+    <w:lvl w:ilvl="0" w:tplc="0416000F">
+      <w:start w:val="1"/>
+      <w:numFmt w:val="decimal"/>
+      <w:lvlText w:val="%1."/>
+      <w:lvlJc w:val="left"/>
+      <w:pPr>
+        <w:ind w:left="720" w:hanging="360"/>
+      </w:pPr>
+      <w:rPr>
+        <w:rFonts w:hint="default"/>
+      </w:rPr>
+    </w:lvl>
+    <w:lvl w:ilvl="1" w:tplc="04160019" w:tentative="1">
+      <w:start w:val="1"/>
+      <w:numFmt w:val="lowerLetter"/>
+      <w:lvlText w:val="%2."/>
+      <w:lvlJc w:val="left"/>
+      <w:pPr>
+        <w:ind w:left="1440" w:hanging="360"/>
+      </w:pPr>
+    </w:lvl>
+    <w:lvl w:ilvl="2" w:tplc="0416001B" w:tentative="1">
+      <w:start w:val="1"/>
+      <w:numFmt w:val="lowerRoman"/>
+      <w:lvlText w:val="%3."/>
+      <w:lvlJc w:val="right"/>
+      <w:pPr>
+        <w:ind w:left="2160" w:hanging="180"/>
+      </w:pPr>
+    </w:lvl>
+    <w:lvl w:ilvl="3" w:tplc="0416000F" w:tentative="1">
+      <w:start w:val="1"/>
+      <w:numFmt w:val="decimal"/>
+      <w:lvlText w:val="%4."/>
+      <w:lvlJc w:val="left"/>
+      <w:pPr>
+        <w:ind w:left="2880" w:hanging="360"/>
+      </w:pPr>
+    </w:lvl>
+    <w:lvl w:ilvl="4" w:tplc="04160019" w:tentative="1">
+      <w:start w:val="1"/>
+      <w:numFmt w:val="lowerLetter"/>
+      <w:lvlText w:val="%5."/>
+      <w:lvlJc w:val="left"/>
+      <w:pPr>
+        <w:ind w:left="3600" w:hanging="360"/>
+      </w:pPr>
+    </w:lvl>
+    <w:lvl w:ilvl="5" w:tplc="0416001B" w:tentative="1">
+      <w:start w:val="1"/>
+      <w:numFmt w:val="lowerRoman"/>
+      <w:lvlText w:val="%6."/>
+      <w:lvlJc w:val="right"/>
+      <w:pPr>
+        <w:ind w:left="4320" w:hanging="180"/>
+      </w:pPr>
+    </w:lvl>
+    <w:lvl w:ilvl="6" w:tplc="0416000F" w:tentative="1">
+      <w:start w:val="1"/>
+      <w:numFmt w:val="decimal"/>
+      <w:lvlText w:val="%7."/>
+      <w:lvlJc w:val="left"/>
+      <w:pPr>
+        <w:ind w:left="5040" w:hanging="360"/>
+      </w:pPr>
+    </w:lvl>
+    <w:lvl w:ilvl="7" w:tplc="04160019" w:tentative="1">
+      <w:start w:val="1"/>
+      <w:numFmt w:val="lowerLetter"/>
+      <w:lvlText w:val="%8."/>
+      <w:lvlJc w:val="left"/>
+      <w:pPr>
+        <w:ind w:left="5760" w:hanging="360"/>
+      </w:pPr>
+    </w:lvl>
+    <w:lvl w:ilvl="8" w:tplc="0416001B" w:tentative="1">
+      <w:start w:val="1"/>
+      <w:numFmt w:val="lowerRoman"/>
+      <w:lvlText w:val="%9."/>
+      <w:lvlJc w:val="right"/>
+      <w:pPr>
+        <w:ind w:left="6480" w:hanging="180"/>
+      </w:pPr>
+    </w:lvl>
+  </w:abstractNum>
+  <w:abstractNum w:abstractNumId="5" w15:restartNumberingAfterBreak="0">
+    <w:nsid w:val="306F4F27"/>
+    <w:multiLevelType w:val="multilevel"/>
+    <w:tmpl w:val="F38AAA62"/>
+    <w:lvl w:ilvl="0">
+      <w:start w:val="1"/>
+      <w:numFmt w:val="decimal"/>
+      <w:lvlText w:val="%1."/>
+      <w:lvlJc w:val="left"/>
+      <w:pPr>
+        <w:ind w:left="720" w:hanging="360"/>
+      </w:pPr>
+      <w:rPr>
+        <w:rFonts w:hint="default"/>
+      </w:rPr>
+    </w:lvl>
+    <w:lvl w:ilvl="1">
+      <w:start w:val="1"/>
+      <w:numFmt w:val="decimal"/>
+      <w:isLgl/>
+      <w:lvlText w:val="%1.%2"/>
+      <w:lvlJc w:val="left"/>
+      <w:pPr>
+        <w:ind w:left="765" w:hanging="405"/>
+      </w:pPr>
+      <w:rPr>
+        <w:rFonts w:hint="default"/>
+      </w:rPr>
+    </w:lvl>
+    <w:lvl w:ilvl="2">
+      <w:start w:val="1"/>
+      <w:numFmt w:val="decimal"/>
+      <w:isLgl/>
+      <w:lvlText w:val="%1.%2.%3"/>
+      <w:lvlJc w:val="left"/>
+      <w:pPr>
+        <w:ind w:left="1080" w:hanging="720"/>
+      </w:pPr>
+      <w:rPr>
+        <w:rFonts w:hint="default"/>
+      </w:rPr>
+    </w:lvl>
+    <w:lvl w:ilvl="3">
+      <w:start w:val="1"/>
+      <w:numFmt w:val="decimal"/>
+      <w:isLgl/>
+      <w:lvlText w:val="%1.%2.%3.%4"/>
+      <w:lvlJc w:val="left"/>
+      <w:pPr>
+        <w:ind w:left="1440" w:hanging="1080"/>
+      </w:pPr>
+      <w:rPr>
+        <w:rFonts w:hint="default"/>
+      </w:rPr>
+    </w:lvl>
+    <w:lvl w:ilvl="4">
+      <w:start w:val="1"/>
+      <w:numFmt w:val="decimal"/>
+      <w:isLgl/>
+      <w:lvlText w:val="%1.%2.%3.%4.%5"/>
+      <w:lvlJc w:val="left"/>
+      <w:pPr>
+        <w:ind w:left="1440" w:hanging="1080"/>
+      </w:pPr>
+      <w:rPr>
+        <w:rFonts w:hint="default"/>
+      </w:rPr>
+    </w:lvl>
+    <w:lvl w:ilvl="5">
+      <w:start w:val="1"/>
+      <w:numFmt w:val="decimal"/>
+      <w:isLgl/>
+      <w:lvlText w:val="%1.%2.%3.%4.%5.%6"/>
+      <w:lvlJc w:val="left"/>
+      <w:pPr>
+        <w:ind w:left="1800" w:hanging="1440"/>
+      </w:pPr>
+      <w:rPr>
+        <w:rFonts w:hint="default"/>
+      </w:rPr>
+    </w:lvl>
+    <w:lvl w:ilvl="6">
+      <w:start w:val="1"/>
+      <w:numFmt w:val="decimal"/>
+      <w:isLgl/>
+      <w:lvlText w:val="%1.%2.%3.%4.%5.%6.%7"/>
+      <w:lvlJc w:val="left"/>
+      <w:pPr>
+        <w:ind w:left="1800" w:hanging="1440"/>
+      </w:pPr>
+      <w:rPr>
+        <w:rFonts w:hint="default"/>
+      </w:rPr>
+    </w:lvl>
+    <w:lvl w:ilvl="7">
+      <w:start w:val="1"/>
+      <w:numFmt w:val="decimal"/>
+      <w:isLgl/>
+      <w:lvlText w:val="%1.%2.%3.%4.%5.%6.%7.%8"/>
+      <w:lvlJc w:val="left"/>
+      <w:pPr>
+        <w:ind w:left="2160" w:hanging="1800"/>
+      </w:pPr>
+      <w:rPr>
+        <w:rFonts w:hint="default"/>
+      </w:rPr>
+    </w:lvl>
+    <w:lvl w:ilvl="8">
+      <w:start w:val="1"/>
+      <w:numFmt w:val="decimal"/>
+      <w:isLgl/>
+      <w:lvlText w:val="%1.%2.%3.%4.%5.%6.%7.%8.%9"/>
+      <w:lvlJc w:val="left"/>
+      <w:pPr>
+        <w:ind w:left="2160" w:hanging="1800"/>
+      </w:pPr>
+      <w:rPr>
+        <w:rFonts w:hint="default"/>
+      </w:rPr>
+    </w:lvl>
+  </w:abstractNum>
+  <w:abstractNum w:abstractNumId="6" w15:restartNumberingAfterBreak="0">
     <w:nsid w:val="35472C71"/>
     <w:multiLevelType w:val="hybridMultilevel"/>
     <w:tmpl w:val="68A87CD0"/>
@@ -2291,7 +2331,7 @@
       </w:pPr>
     </w:lvl>
   </w:abstractNum>
-  <w:abstractNum w:abstractNumId="5" w15:restartNumberingAfterBreak="0">
+  <w:abstractNum w:abstractNumId="7" w15:restartNumberingAfterBreak="0">
     <w:nsid w:val="36E22EA1"/>
     <w:multiLevelType w:val="multilevel"/>
     <w:tmpl w:val="B5528760"/>
@@ -2412,7 +2452,7 @@
       </w:rPr>
     </w:lvl>
   </w:abstractNum>
-  <w:abstractNum w:abstractNumId="6" w15:restartNumberingAfterBreak="0">
+  <w:abstractNum w:abstractNumId="8" w15:restartNumberingAfterBreak="0">
     <w:nsid w:val="3871116B"/>
     <w:multiLevelType w:val="hybridMultilevel"/>
     <w:tmpl w:val="BEEE557E"/>
@@ -2501,7 +2541,96 @@
       </w:pPr>
     </w:lvl>
   </w:abstractNum>
-  <w:abstractNum w:abstractNumId="7" w15:restartNumberingAfterBreak="0">
+  <w:abstractNum w:abstractNumId="9" w15:restartNumberingAfterBreak="0">
+    <w:nsid w:val="3B0E3F07"/>
+    <w:multiLevelType w:val="hybridMultilevel"/>
+    <w:tmpl w:val="F10C0ED8"/>
+    <w:lvl w:ilvl="0" w:tplc="0416000F">
+      <w:start w:val="1"/>
+      <w:numFmt w:val="decimal"/>
+      <w:lvlText w:val="%1."/>
+      <w:lvlJc w:val="left"/>
+      <w:pPr>
+        <w:ind w:left="720" w:hanging="360"/>
+      </w:pPr>
+      <w:rPr>
+        <w:rFonts w:hint="default"/>
+      </w:rPr>
+    </w:lvl>
+    <w:lvl w:ilvl="1" w:tplc="04160019" w:tentative="1">
+      <w:start w:val="1"/>
+      <w:numFmt w:val="lowerLetter"/>
+      <w:lvlText w:val="%2."/>
+      <w:lvlJc w:val="left"/>
+      <w:pPr>
+        <w:ind w:left="1440" w:hanging="360"/>
+      </w:pPr>
+    </w:lvl>
+    <w:lvl w:ilvl="2" w:tplc="0416001B" w:tentative="1">
+      <w:start w:val="1"/>
+      <w:numFmt w:val="lowerRoman"/>
+      <w:lvlText w:val="%3."/>
+      <w:lvlJc w:val="right"/>
+      <w:pPr>
+        <w:ind w:left="2160" w:hanging="180"/>
+      </w:pPr>
+    </w:lvl>
+    <w:lvl w:ilvl="3" w:tplc="0416000F" w:tentative="1">
+      <w:start w:val="1"/>
+      <w:numFmt w:val="decimal"/>
+      <w:lvlText w:val="%4."/>
+      <w:lvlJc w:val="left"/>
+      <w:pPr>
+        <w:ind w:left="2880" w:hanging="360"/>
+      </w:pPr>
+    </w:lvl>
+    <w:lvl w:ilvl="4" w:tplc="04160019" w:tentative="1">
+      <w:start w:val="1"/>
+      <w:numFmt w:val="lowerLetter"/>
+      <w:lvlText w:val="%5."/>
+      <w:lvlJc w:val="left"/>
+      <w:pPr>
+        <w:ind w:left="3600" w:hanging="360"/>
+      </w:pPr>
+    </w:lvl>
+    <w:lvl w:ilvl="5" w:tplc="0416001B" w:tentative="1">
+      <w:start w:val="1"/>
+      <w:numFmt w:val="lowerRoman"/>
+      <w:lvlText w:val="%6."/>
+      <w:lvlJc w:val="right"/>
+      <w:pPr>
+        <w:ind w:left="4320" w:hanging="180"/>
+      </w:pPr>
+    </w:lvl>
+    <w:lvl w:ilvl="6" w:tplc="0416000F" w:tentative="1">
+      <w:start w:val="1"/>
+      <w:numFmt w:val="decimal"/>
+      <w:lvlText w:val="%7."/>
+      <w:lvlJc w:val="left"/>
+      <w:pPr>
+        <w:ind w:left="5040" w:hanging="360"/>
+      </w:pPr>
+    </w:lvl>
+    <w:lvl w:ilvl="7" w:tplc="04160019" w:tentative="1">
+      <w:start w:val="1"/>
+      <w:numFmt w:val="lowerLetter"/>
+      <w:lvlText w:val="%8."/>
+      <w:lvlJc w:val="left"/>
+      <w:pPr>
+        <w:ind w:left="5760" w:hanging="360"/>
+      </w:pPr>
+    </w:lvl>
+    <w:lvl w:ilvl="8" w:tplc="0416001B" w:tentative="1">
+      <w:start w:val="1"/>
+      <w:numFmt w:val="lowerRoman"/>
+      <w:lvlText w:val="%9."/>
+      <w:lvlJc w:val="right"/>
+      <w:pPr>
+        <w:ind w:left="6480" w:hanging="180"/>
+      </w:pPr>
+    </w:lvl>
+  </w:abstractNum>
+  <w:abstractNum w:abstractNumId="10" w15:restartNumberingAfterBreak="0">
     <w:nsid w:val="3D4954BE"/>
     <w:multiLevelType w:val="multilevel"/>
     <w:tmpl w:val="FB34A2B2"/>
@@ -2622,7 +2751,96 @@
       </w:rPr>
     </w:lvl>
   </w:abstractNum>
-  <w:abstractNum w:abstractNumId="8" w15:restartNumberingAfterBreak="0">
+  <w:abstractNum w:abstractNumId="11" w15:restartNumberingAfterBreak="0">
+    <w:nsid w:val="4BF77607"/>
+    <w:multiLevelType w:val="hybridMultilevel"/>
+    <w:tmpl w:val="8A2AFEE2"/>
+    <w:lvl w:ilvl="0" w:tplc="0416000F">
+      <w:start w:val="1"/>
+      <w:numFmt w:val="decimal"/>
+      <w:lvlText w:val="%1."/>
+      <w:lvlJc w:val="left"/>
+      <w:pPr>
+        <w:ind w:left="720" w:hanging="360"/>
+      </w:pPr>
+      <w:rPr>
+        <w:rFonts w:hint="default"/>
+      </w:rPr>
+    </w:lvl>
+    <w:lvl w:ilvl="1" w:tplc="04160019" w:tentative="1">
+      <w:start w:val="1"/>
+      <w:numFmt w:val="lowerLetter"/>
+      <w:lvlText w:val="%2."/>
+      <w:lvlJc w:val="left"/>
+      <w:pPr>
+        <w:ind w:left="1440" w:hanging="360"/>
+      </w:pPr>
+    </w:lvl>
+    <w:lvl w:ilvl="2" w:tplc="0416001B" w:tentative="1">
+      <w:start w:val="1"/>
+      <w:numFmt w:val="lowerRoman"/>
+      <w:lvlText w:val="%3."/>
+      <w:lvlJc w:val="right"/>
+      <w:pPr>
+        <w:ind w:left="2160" w:hanging="180"/>
+      </w:pPr>
+    </w:lvl>
+    <w:lvl w:ilvl="3" w:tplc="0416000F" w:tentative="1">
+      <w:start w:val="1"/>
+      <w:numFmt w:val="decimal"/>
+      <w:lvlText w:val="%4."/>
+      <w:lvlJc w:val="left"/>
+      <w:pPr>
+        <w:ind w:left="2880" w:hanging="360"/>
+      </w:pPr>
+    </w:lvl>
+    <w:lvl w:ilvl="4" w:tplc="04160019" w:tentative="1">
+      <w:start w:val="1"/>
+      <w:numFmt w:val="lowerLetter"/>
+      <w:lvlText w:val="%5."/>
+      <w:lvlJc w:val="left"/>
+      <w:pPr>
+        <w:ind w:left="3600" w:hanging="360"/>
+      </w:pPr>
+    </w:lvl>
+    <w:lvl w:ilvl="5" w:tplc="0416001B" w:tentative="1">
+      <w:start w:val="1"/>
+      <w:numFmt w:val="lowerRoman"/>
+      <w:lvlText w:val="%6."/>
+      <w:lvlJc w:val="right"/>
+      <w:pPr>
+        <w:ind w:left="4320" w:hanging="180"/>
+      </w:pPr>
+    </w:lvl>
+    <w:lvl w:ilvl="6" w:tplc="0416000F" w:tentative="1">
+      <w:start w:val="1"/>
+      <w:numFmt w:val="decimal"/>
+      <w:lvlText w:val="%7."/>
+      <w:lvlJc w:val="left"/>
+      <w:pPr>
+        <w:ind w:left="5040" w:hanging="360"/>
+      </w:pPr>
+    </w:lvl>
+    <w:lvl w:ilvl="7" w:tplc="04160019" w:tentative="1">
+      <w:start w:val="1"/>
+      <w:numFmt w:val="lowerLetter"/>
+      <w:lvlText w:val="%8."/>
+      <w:lvlJc w:val="left"/>
+      <w:pPr>
+        <w:ind w:left="5760" w:hanging="360"/>
+      </w:pPr>
+    </w:lvl>
+    <w:lvl w:ilvl="8" w:tplc="0416001B" w:tentative="1">
+      <w:start w:val="1"/>
+      <w:numFmt w:val="lowerRoman"/>
+      <w:lvlText w:val="%9."/>
+      <w:lvlJc w:val="right"/>
+      <w:pPr>
+        <w:ind w:left="6480" w:hanging="180"/>
+      </w:pPr>
+    </w:lvl>
+  </w:abstractNum>
+  <w:abstractNum w:abstractNumId="12" w15:restartNumberingAfterBreak="0">
     <w:nsid w:val="4D6573F1"/>
     <w:multiLevelType w:val="hybridMultilevel"/>
     <w:tmpl w:val="A82876D0"/>
@@ -2711,7 +2929,217 @@
       </w:pPr>
     </w:lvl>
   </w:abstractNum>
-  <w:abstractNum w:abstractNumId="9" w15:restartNumberingAfterBreak="0">
+  <w:abstractNum w:abstractNumId="13" w15:restartNumberingAfterBreak="0">
+    <w:nsid w:val="57BB5FFD"/>
+    <w:multiLevelType w:val="multilevel"/>
+    <w:tmpl w:val="7DD83828"/>
+    <w:lvl w:ilvl="0">
+      <w:start w:val="1"/>
+      <w:numFmt w:val="decimal"/>
+      <w:lvlText w:val="%1."/>
+      <w:lvlJc w:val="left"/>
+      <w:pPr>
+        <w:ind w:left="720" w:hanging="360"/>
+      </w:pPr>
+      <w:rPr>
+        <w:rFonts w:hint="default"/>
+      </w:rPr>
+    </w:lvl>
+    <w:lvl w:ilvl="1">
+      <w:start w:val="1"/>
+      <w:numFmt w:val="decimal"/>
+      <w:isLgl/>
+      <w:lvlText w:val="%1.%2"/>
+      <w:lvlJc w:val="left"/>
+      <w:pPr>
+        <w:ind w:left="765" w:hanging="405"/>
+      </w:pPr>
+      <w:rPr>
+        <w:rFonts w:hint="default"/>
+      </w:rPr>
+    </w:lvl>
+    <w:lvl w:ilvl="2">
+      <w:start w:val="1"/>
+      <w:numFmt w:val="decimal"/>
+      <w:isLgl/>
+      <w:lvlText w:val="%1.%2.%3"/>
+      <w:lvlJc w:val="left"/>
+      <w:pPr>
+        <w:ind w:left="1080" w:hanging="720"/>
+      </w:pPr>
+      <w:rPr>
+        <w:rFonts w:hint="default"/>
+      </w:rPr>
+    </w:lvl>
+    <w:lvl w:ilvl="3">
+      <w:start w:val="1"/>
+      <w:numFmt w:val="decimal"/>
+      <w:isLgl/>
+      <w:lvlText w:val="%1.%2.%3.%4"/>
+      <w:lvlJc w:val="left"/>
+      <w:pPr>
+        <w:ind w:left="1440" w:hanging="1080"/>
+      </w:pPr>
+      <w:rPr>
+        <w:rFonts w:hint="default"/>
+      </w:rPr>
+    </w:lvl>
+    <w:lvl w:ilvl="4">
+      <w:start w:val="1"/>
+      <w:numFmt w:val="decimal"/>
+      <w:isLgl/>
+      <w:lvlText w:val="%1.%2.%3.%4.%5"/>
+      <w:lvlJc w:val="left"/>
+      <w:pPr>
+        <w:ind w:left="1440" w:hanging="1080"/>
+      </w:pPr>
+      <w:rPr>
+        <w:rFonts w:hint="default"/>
+      </w:rPr>
+    </w:lvl>
+    <w:lvl w:ilvl="5">
+      <w:start w:val="1"/>
+      <w:numFmt w:val="decimal"/>
+      <w:isLgl/>
+      <w:lvlText w:val="%1.%2.%3.%4.%5.%6"/>
+      <w:lvlJc w:val="left"/>
+      <w:pPr>
+        <w:ind w:left="1800" w:hanging="1440"/>
+      </w:pPr>
+      <w:rPr>
+        <w:rFonts w:hint="default"/>
+      </w:rPr>
+    </w:lvl>
+    <w:lvl w:ilvl="6">
+      <w:start w:val="1"/>
+      <w:numFmt w:val="decimal"/>
+      <w:isLgl/>
+      <w:lvlText w:val="%1.%2.%3.%4.%5.%6.%7"/>
+      <w:lvlJc w:val="left"/>
+      <w:pPr>
+        <w:ind w:left="1800" w:hanging="1440"/>
+      </w:pPr>
+      <w:rPr>
+        <w:rFonts w:hint="default"/>
+      </w:rPr>
+    </w:lvl>
+    <w:lvl w:ilvl="7">
+      <w:start w:val="1"/>
+      <w:numFmt w:val="decimal"/>
+      <w:isLgl/>
+      <w:lvlText w:val="%1.%2.%3.%4.%5.%6.%7.%8"/>
+      <w:lvlJc w:val="left"/>
+      <w:pPr>
+        <w:ind w:left="2160" w:hanging="1800"/>
+      </w:pPr>
+      <w:rPr>
+        <w:rFonts w:hint="default"/>
+      </w:rPr>
+    </w:lvl>
+    <w:lvl w:ilvl="8">
+      <w:start w:val="1"/>
+      <w:numFmt w:val="decimal"/>
+      <w:isLgl/>
+      <w:lvlText w:val="%1.%2.%3.%4.%5.%6.%7.%8.%9"/>
+      <w:lvlJc w:val="left"/>
+      <w:pPr>
+        <w:ind w:left="2160" w:hanging="1800"/>
+      </w:pPr>
+      <w:rPr>
+        <w:rFonts w:hint="default"/>
+      </w:rPr>
+    </w:lvl>
+  </w:abstractNum>
+  <w:abstractNum w:abstractNumId="14" w15:restartNumberingAfterBreak="0">
+    <w:nsid w:val="5BC02420"/>
+    <w:multiLevelType w:val="hybridMultilevel"/>
+    <w:tmpl w:val="0818F724"/>
+    <w:lvl w:ilvl="0" w:tplc="0416000F">
+      <w:start w:val="1"/>
+      <w:numFmt w:val="decimal"/>
+      <w:lvlText w:val="%1."/>
+      <w:lvlJc w:val="left"/>
+      <w:pPr>
+        <w:ind w:left="720" w:hanging="360"/>
+      </w:pPr>
+      <w:rPr>
+        <w:rFonts w:hint="default"/>
+      </w:rPr>
+    </w:lvl>
+    <w:lvl w:ilvl="1" w:tplc="04160019" w:tentative="1">
+      <w:start w:val="1"/>
+      <w:numFmt w:val="lowerLetter"/>
+      <w:lvlText w:val="%2."/>
+      <w:lvlJc w:val="left"/>
+      <w:pPr>
+        <w:ind w:left="1440" w:hanging="360"/>
+      </w:pPr>
+    </w:lvl>
+    <w:lvl w:ilvl="2" w:tplc="0416001B" w:tentative="1">
+      <w:start w:val="1"/>
+      <w:numFmt w:val="lowerRoman"/>
+      <w:lvlText w:val="%3."/>
+      <w:lvlJc w:val="right"/>
+      <w:pPr>
+        <w:ind w:left="2160" w:hanging="180"/>
+      </w:pPr>
+    </w:lvl>
+    <w:lvl w:ilvl="3" w:tplc="0416000F" w:tentative="1">
+      <w:start w:val="1"/>
+      <w:numFmt w:val="decimal"/>
+      <w:lvlText w:val="%4."/>
+      <w:lvlJc w:val="left"/>
+      <w:pPr>
+        <w:ind w:left="2880" w:hanging="360"/>
+      </w:pPr>
+    </w:lvl>
+    <w:lvl w:ilvl="4" w:tplc="04160019" w:tentative="1">
+      <w:start w:val="1"/>
+      <w:numFmt w:val="lowerLetter"/>
+      <w:lvlText w:val="%5."/>
+      <w:lvlJc w:val="left"/>
+      <w:pPr>
+        <w:ind w:left="3600" w:hanging="360"/>
+      </w:pPr>
+    </w:lvl>
+    <w:lvl w:ilvl="5" w:tplc="0416001B" w:tentative="1">
+      <w:start w:val="1"/>
+      <w:numFmt w:val="lowerRoman"/>
+      <w:lvlText w:val="%6."/>
+      <w:lvlJc w:val="right"/>
+      <w:pPr>
+        <w:ind w:left="4320" w:hanging="180"/>
+      </w:pPr>
+    </w:lvl>
+    <w:lvl w:ilvl="6" w:tplc="0416000F" w:tentative="1">
+      <w:start w:val="1"/>
+      <w:numFmt w:val="decimal"/>
+      <w:lvlText w:val="%7."/>
+      <w:lvlJc w:val="left"/>
+      <w:pPr>
+        <w:ind w:left="5040" w:hanging="360"/>
+      </w:pPr>
+    </w:lvl>
+    <w:lvl w:ilvl="7" w:tplc="04160019" w:tentative="1">
+      <w:start w:val="1"/>
+      <w:numFmt w:val="lowerLetter"/>
+      <w:lvlText w:val="%8."/>
+      <w:lvlJc w:val="left"/>
+      <w:pPr>
+        <w:ind w:left="5760" w:hanging="360"/>
+      </w:pPr>
+    </w:lvl>
+    <w:lvl w:ilvl="8" w:tplc="0416001B" w:tentative="1">
+      <w:start w:val="1"/>
+      <w:numFmt w:val="lowerRoman"/>
+      <w:lvlText w:val="%9."/>
+      <w:lvlJc w:val="right"/>
+      <w:pPr>
+        <w:ind w:left="6480" w:hanging="180"/>
+      </w:pPr>
+    </w:lvl>
+  </w:abstractNum>
+  <w:abstractNum w:abstractNumId="15" w15:restartNumberingAfterBreak="0">
     <w:nsid w:val="5ED5607E"/>
     <w:multiLevelType w:val="hybridMultilevel"/>
     <w:tmpl w:val="CB60DF02"/>
@@ -2801,7 +3229,96 @@
       </w:pPr>
     </w:lvl>
   </w:abstractNum>
-  <w:abstractNum w:abstractNumId="10" w15:restartNumberingAfterBreak="0">
+  <w:abstractNum w:abstractNumId="16" w15:restartNumberingAfterBreak="0">
+    <w:nsid w:val="607E1E7F"/>
+    <w:multiLevelType w:val="hybridMultilevel"/>
+    <w:tmpl w:val="E520B3BC"/>
+    <w:lvl w:ilvl="0" w:tplc="0416000F">
+      <w:start w:val="1"/>
+      <w:numFmt w:val="decimal"/>
+      <w:lvlText w:val="%1."/>
+      <w:lvlJc w:val="left"/>
+      <w:pPr>
+        <w:ind w:left="720" w:hanging="360"/>
+      </w:pPr>
+      <w:rPr>
+        <w:rFonts w:hint="default"/>
+      </w:rPr>
+    </w:lvl>
+    <w:lvl w:ilvl="1" w:tplc="04160019" w:tentative="1">
+      <w:start w:val="1"/>
+      <w:numFmt w:val="lowerLetter"/>
+      <w:lvlText w:val="%2."/>
+      <w:lvlJc w:val="left"/>
+      <w:pPr>
+        <w:ind w:left="1440" w:hanging="360"/>
+      </w:pPr>
+    </w:lvl>
+    <w:lvl w:ilvl="2" w:tplc="0416001B" w:tentative="1">
+      <w:start w:val="1"/>
+      <w:numFmt w:val="lowerRoman"/>
+      <w:lvlText w:val="%3."/>
+      <w:lvlJc w:val="right"/>
+      <w:pPr>
+        <w:ind w:left="2160" w:hanging="180"/>
+      </w:pPr>
+    </w:lvl>
+    <w:lvl w:ilvl="3" w:tplc="0416000F" w:tentative="1">
+      <w:start w:val="1"/>
+      <w:numFmt w:val="decimal"/>
+      <w:lvlText w:val="%4."/>
+      <w:lvlJc w:val="left"/>
+      <w:pPr>
+        <w:ind w:left="2880" w:hanging="360"/>
+      </w:pPr>
+    </w:lvl>
+    <w:lvl w:ilvl="4" w:tplc="04160019" w:tentative="1">
+      <w:start w:val="1"/>
+      <w:numFmt w:val="lowerLetter"/>
+      <w:lvlText w:val="%5."/>
+      <w:lvlJc w:val="left"/>
+      <w:pPr>
+        <w:ind w:left="3600" w:hanging="360"/>
+      </w:pPr>
+    </w:lvl>
+    <w:lvl w:ilvl="5" w:tplc="0416001B" w:tentative="1">
+      <w:start w:val="1"/>
+      <w:numFmt w:val="lowerRoman"/>
+      <w:lvlText w:val="%6."/>
+      <w:lvlJc w:val="right"/>
+      <w:pPr>
+        <w:ind w:left="4320" w:hanging="180"/>
+      </w:pPr>
+    </w:lvl>
+    <w:lvl w:ilvl="6" w:tplc="0416000F" w:tentative="1">
+      <w:start w:val="1"/>
+      <w:numFmt w:val="decimal"/>
+      <w:lvlText w:val="%7."/>
+      <w:lvlJc w:val="left"/>
+      <w:pPr>
+        <w:ind w:left="5040" w:hanging="360"/>
+      </w:pPr>
+    </w:lvl>
+    <w:lvl w:ilvl="7" w:tplc="04160019" w:tentative="1">
+      <w:start w:val="1"/>
+      <w:numFmt w:val="lowerLetter"/>
+      <w:lvlText w:val="%8."/>
+      <w:lvlJc w:val="left"/>
+      <w:pPr>
+        <w:ind w:left="5760" w:hanging="360"/>
+      </w:pPr>
+    </w:lvl>
+    <w:lvl w:ilvl="8" w:tplc="0416001B" w:tentative="1">
+      <w:start w:val="1"/>
+      <w:numFmt w:val="lowerRoman"/>
+      <w:lvlText w:val="%9."/>
+      <w:lvlJc w:val="right"/>
+      <w:pPr>
+        <w:ind w:left="6480" w:hanging="180"/>
+      </w:pPr>
+    </w:lvl>
+  </w:abstractNum>
+  <w:abstractNum w:abstractNumId="17" w15:restartNumberingAfterBreak="0">
     <w:nsid w:val="60DE60D3"/>
     <w:multiLevelType w:val="hybridMultilevel"/>
     <w:tmpl w:val="ECBA3902"/>
@@ -2890,7 +3407,7 @@
       </w:pPr>
     </w:lvl>
   </w:abstractNum>
-  <w:abstractNum w:abstractNumId="11" w15:restartNumberingAfterBreak="0">
+  <w:abstractNum w:abstractNumId="18" w15:restartNumberingAfterBreak="0">
     <w:nsid w:val="67546159"/>
     <w:multiLevelType w:val="multilevel"/>
     <w:tmpl w:val="77A2FF9A"/>
@@ -3011,7 +3528,96 @@
       </w:rPr>
     </w:lvl>
   </w:abstractNum>
-  <w:abstractNum w:abstractNumId="12" w15:restartNumberingAfterBreak="0">
+  <w:abstractNum w:abstractNumId="19" w15:restartNumberingAfterBreak="0">
+    <w:nsid w:val="6ED82E98"/>
+    <w:multiLevelType w:val="hybridMultilevel"/>
+    <w:tmpl w:val="B2E6B14A"/>
+    <w:lvl w:ilvl="0" w:tplc="0416000F">
+      <w:start w:val="1"/>
+      <w:numFmt w:val="decimal"/>
+      <w:lvlText w:val="%1."/>
+      <w:lvlJc w:val="left"/>
+      <w:pPr>
+        <w:ind w:left="720" w:hanging="360"/>
+      </w:pPr>
+      <w:rPr>
+        <w:rFonts w:hint="default"/>
+      </w:rPr>
+    </w:lvl>
+    <w:lvl w:ilvl="1" w:tplc="04160019" w:tentative="1">
+      <w:start w:val="1"/>
+      <w:numFmt w:val="lowerLetter"/>
+      <w:lvlText w:val="%2."/>
+      <w:lvlJc w:val="left"/>
+      <w:pPr>
+        <w:ind w:left="1440" w:hanging="360"/>
+      </w:pPr>
+    </w:lvl>
+    <w:lvl w:ilvl="2" w:tplc="0416001B" w:tentative="1">
+      <w:start w:val="1"/>
+      <w:numFmt w:val="lowerRoman"/>
+      <w:lvlText w:val="%3."/>
+      <w:lvlJc w:val="right"/>
+      <w:pPr>
+        <w:ind w:left="2160" w:hanging="180"/>
+      </w:pPr>
+    </w:lvl>
+    <w:lvl w:ilvl="3" w:tplc="0416000F" w:tentative="1">
+      <w:start w:val="1"/>
+      <w:numFmt w:val="decimal"/>
+      <w:lvlText w:val="%4."/>
+      <w:lvlJc w:val="left"/>
+      <w:pPr>
+        <w:ind w:left="2880" w:hanging="360"/>
+      </w:pPr>
+    </w:lvl>
+    <w:lvl w:ilvl="4" w:tplc="04160019" w:tentative="1">
+      <w:start w:val="1"/>
+      <w:numFmt w:val="lowerLetter"/>
+      <w:lvlText w:val="%5."/>
+      <w:lvlJc w:val="left"/>
+      <w:pPr>
+        <w:ind w:left="3600" w:hanging="360"/>
+      </w:pPr>
+    </w:lvl>
+    <w:lvl w:ilvl="5" w:tplc="0416001B" w:tentative="1">
+      <w:start w:val="1"/>
+      <w:numFmt w:val="lowerRoman"/>
+      <w:lvlText w:val="%6."/>
+      <w:lvlJc w:val="right"/>
+      <w:pPr>
+        <w:ind w:left="4320" w:hanging="180"/>
+      </w:pPr>
+    </w:lvl>
+    <w:lvl w:ilvl="6" w:tplc="0416000F" w:tentative="1">
+      <w:start w:val="1"/>
+      <w:numFmt w:val="decimal"/>
+      <w:lvlText w:val="%7."/>
+      <w:lvlJc w:val="left"/>
+      <w:pPr>
+        <w:ind w:left="5040" w:hanging="360"/>
+      </w:pPr>
+    </w:lvl>
+    <w:lvl w:ilvl="7" w:tplc="04160019" w:tentative="1">
+      <w:start w:val="1"/>
+      <w:numFmt w:val="lowerLetter"/>
+      <w:lvlText w:val="%8."/>
+      <w:lvlJc w:val="left"/>
+      <w:pPr>
+        <w:ind w:left="5760" w:hanging="360"/>
+      </w:pPr>
+    </w:lvl>
+    <w:lvl w:ilvl="8" w:tplc="0416001B" w:tentative="1">
+      <w:start w:val="1"/>
+      <w:numFmt w:val="lowerRoman"/>
+      <w:lvlText w:val="%9."/>
+      <w:lvlJc w:val="right"/>
+      <w:pPr>
+        <w:ind w:left="6480" w:hanging="180"/>
+      </w:pPr>
+    </w:lvl>
+  </w:abstractNum>
+  <w:abstractNum w:abstractNumId="20" w15:restartNumberingAfterBreak="0">
     <w:nsid w:val="75FE5344"/>
     <w:multiLevelType w:val="hybridMultilevel"/>
     <w:tmpl w:val="DD94FA42"/>
@@ -3100,7 +3706,128 @@
       </w:pPr>
     </w:lvl>
   </w:abstractNum>
-  <w:abstractNum w:abstractNumId="13" w15:restartNumberingAfterBreak="0">
+  <w:abstractNum w:abstractNumId="21" w15:restartNumberingAfterBreak="0">
+    <w:nsid w:val="780C262E"/>
+    <w:multiLevelType w:val="multilevel"/>
+    <w:tmpl w:val="3AE27CC6"/>
+    <w:lvl w:ilvl="0">
+      <w:start w:val="1"/>
+      <w:numFmt w:val="decimal"/>
+      <w:lvlText w:val="%1."/>
+      <w:lvlJc w:val="left"/>
+      <w:pPr>
+        <w:ind w:left="720" w:hanging="360"/>
+      </w:pPr>
+      <w:rPr>
+        <w:rFonts w:hint="default"/>
+      </w:rPr>
+    </w:lvl>
+    <w:lvl w:ilvl="1">
+      <w:start w:val="1"/>
+      <w:numFmt w:val="decimal"/>
+      <w:isLgl/>
+      <w:lvlText w:val="%1.%2"/>
+      <w:lvlJc w:val="left"/>
+      <w:pPr>
+        <w:ind w:left="1080" w:hanging="360"/>
+      </w:pPr>
+      <w:rPr>
+        <w:rFonts w:hint="default"/>
+      </w:rPr>
+    </w:lvl>
+    <w:lvl w:ilvl="2">
+      <w:start w:val="1"/>
+      <w:numFmt w:val="decimal"/>
+      <w:isLgl/>
+      <w:lvlText w:val="%1.%2.%3"/>
+      <w:lvlJc w:val="left"/>
+      <w:pPr>
+        <w:ind w:left="1800" w:hanging="720"/>
+      </w:pPr>
+      <w:rPr>
+        <w:rFonts w:hint="default"/>
+      </w:rPr>
+    </w:lvl>
+    <w:lvl w:ilvl="3">
+      <w:start w:val="1"/>
+      <w:numFmt w:val="decimal"/>
+      <w:isLgl/>
+      <w:lvlText w:val="%1.%2.%3.%4"/>
+      <w:lvlJc w:val="left"/>
+      <w:pPr>
+        <w:ind w:left="2520" w:hanging="1080"/>
+      </w:pPr>
+      <w:rPr>
+        <w:rFonts w:hint="default"/>
+      </w:rPr>
+    </w:lvl>
+    <w:lvl w:ilvl="4">
+      <w:start w:val="1"/>
+      <w:numFmt w:val="decimal"/>
+      <w:isLgl/>
+      <w:lvlText w:val="%1.%2.%3.%4.%5"/>
+      <w:lvlJc w:val="left"/>
+      <w:pPr>
+        <w:ind w:left="2880" w:hanging="1080"/>
+      </w:pPr>
+      <w:rPr>
+        <w:rFonts w:hint="default"/>
+      </w:rPr>
+    </w:lvl>
+    <w:lvl w:ilvl="5">
+      <w:start w:val="1"/>
+      <w:numFmt w:val="decimal"/>
+      <w:isLgl/>
+      <w:lvlText w:val="%1.%2.%3.%4.%5.%6"/>
+      <w:lvlJc w:val="left"/>
+      <w:pPr>
+        <w:ind w:left="3600" w:hanging="1440"/>
+      </w:pPr>
+      <w:rPr>
+        <w:rFonts w:hint="default"/>
+      </w:rPr>
+    </w:lvl>
+    <w:lvl w:ilvl="6">
+      <w:start w:val="1"/>
+      <w:numFmt w:val="decimal"/>
+      <w:isLgl/>
+      <w:lvlText w:val="%1.%2.%3.%4.%5.%6.%7"/>
+      <w:lvlJc w:val="left"/>
+      <w:pPr>
+        <w:ind w:left="3960" w:hanging="1440"/>
+      </w:pPr>
+      <w:rPr>
+        <w:rFonts w:hint="default"/>
+      </w:rPr>
+    </w:lvl>
+    <w:lvl w:ilvl="7">
+      <w:start w:val="1"/>
+      <w:numFmt w:val="decimal"/>
+      <w:isLgl/>
+      <w:lvlText w:val="%1.%2.%3.%4.%5.%6.%7.%8"/>
+      <w:lvlJc w:val="left"/>
+      <w:pPr>
+        <w:ind w:left="4680" w:hanging="1800"/>
+      </w:pPr>
+      <w:rPr>
+        <w:rFonts w:hint="default"/>
+      </w:rPr>
+    </w:lvl>
+    <w:lvl w:ilvl="8">
+      <w:start w:val="1"/>
+      <w:numFmt w:val="decimal"/>
+      <w:isLgl/>
+      <w:lvlText w:val="%1.%2.%3.%4.%5.%6.%7.%8.%9"/>
+      <w:lvlJc w:val="left"/>
+      <w:pPr>
+        <w:ind w:left="5040" w:hanging="1800"/>
+      </w:pPr>
+      <w:rPr>
+        <w:rFonts w:hint="default"/>
+      </w:rPr>
+    </w:lvl>
+  </w:abstractNum>
+  <w:abstractNum w:abstractNumId="22" w15:restartNumberingAfterBreak="0">
     <w:nsid w:val="7B566F62"/>
     <w:multiLevelType w:val="hybridMultilevel"/>
     <w:tmpl w:val="B06A6216"/>
@@ -3190,34 +3917,34 @@
     </w:lvl>
   </w:abstractNum>
   <w:num w:numId="1">
-    <w:abstractNumId w:val="9"/>
+    <w:abstractNumId w:val="15"/>
   </w:num>
   <w:num w:numId="2">
     <w:abstractNumId w:val="0"/>
   </w:num>
   <w:num w:numId="3">
-    <w:abstractNumId w:val="4"/>
+    <w:abstractNumId w:val="6"/>
   </w:num>
   <w:num w:numId="4">
-    <w:abstractNumId w:val="7"/>
+    <w:abstractNumId w:val="10"/>
   </w:num>
   <w:num w:numId="5">
-    <w:abstractNumId w:val="6"/>
+    <w:abstractNumId w:val="8"/>
   </w:num>
   <w:num w:numId="6">
-    <w:abstractNumId w:val="11"/>
+    <w:abstractNumId w:val="18"/>
   </w:num>
   <w:num w:numId="7">
     <w:abstractNumId w:val="3"/>
   </w:num>
   <w:num w:numId="8">
-    <w:abstractNumId w:val="8"/>
+    <w:abstractNumId w:val="12"/>
   </w:num>
   <w:num w:numId="9">
-    <w:abstractNumId w:val="12"/>
+    <w:abstractNumId w:val="20"/>
   </w:num>
   <w:num w:numId="10">
-    <w:abstractNumId w:val="5"/>
+    <w:abstractNumId w:val="7"/>
   </w:num>
   <w:num w:numId="11">
     <w:abstractNumId w:val="2"/>
@@ -3226,10 +3953,37 @@
     <w:abstractNumId w:val="1"/>
   </w:num>
   <w:num w:numId="13">
+    <w:abstractNumId w:val="22"/>
+  </w:num>
+  <w:num w:numId="14">
+    <w:abstractNumId w:val="17"/>
+  </w:num>
+  <w:num w:numId="15">
+    <w:abstractNumId w:val="14"/>
+  </w:num>
+  <w:num w:numId="16">
     <w:abstractNumId w:val="13"/>
   </w:num>
-  <w:num w:numId="14">
-    <w:abstractNumId w:val="10"/>
+  <w:num w:numId="17">
+    <w:abstractNumId w:val="5"/>
+  </w:num>
+  <w:num w:numId="18">
+    <w:abstractNumId w:val="11"/>
+  </w:num>
+  <w:num w:numId="19">
+    <w:abstractNumId w:val="16"/>
+  </w:num>
+  <w:num w:numId="20">
+    <w:abstractNumId w:val="21"/>
+  </w:num>
+  <w:num w:numId="21">
+    <w:abstractNumId w:val="9"/>
+  </w:num>
+  <w:num w:numId="22">
+    <w:abstractNumId w:val="4"/>
+  </w:num>
+  <w:num w:numId="23">
+    <w:abstractNumId w:val="19"/>
   </w:num>
 </w:numbering>
 </file>

</xml_diff>